<commit_message>
Version final en español del word
</commit_message>
<xml_diff>
--- a/Materiales/Informe1_v2.docx
+++ b/Materiales/Informe1_v2.docx
@@ -961,7 +961,7 @@
     <w:p>
       <w:pPr>
         <w:pStyle w:val="paragraph"/>
-        <w:spacing w:after="0"/>
+        <w:spacing w:before="0" w:beforeAutospacing="0" w:after="0"/>
         <w:jc w:val="both"/>
         <w:textAlignment w:val="baseline"/>
         <w:rPr>
@@ -1297,62 +1297,6 @@
         </w:rPr>
         <w:t xml:space="preserve"> the variables of estimated time and safety of the journey is one of the tools that can help with the reduction of harassment and perception of insecurity.</w:t>
       </w:r>
-    </w:p>
-    <w:p>
-      <w:pPr>
-        <w:pStyle w:val="paragraph"/>
-        <w:spacing w:before="0" w:beforeAutospacing="0" w:after="0" w:afterAutospacing="0"/>
-        <w:jc w:val="both"/>
-        <w:textAlignment w:val="baseline"/>
-        <w:rPr>
-          <w:rStyle w:val="normaltextrun"/>
-          <w:sz w:val="20"/>
-          <w:szCs w:val="20"/>
-          <w:lang w:val="en-GB"/>
-        </w:rPr>
-      </w:pPr>
-    </w:p>
-    <w:p>
-      <w:pPr>
-        <w:pStyle w:val="paragraph"/>
-        <w:spacing w:before="0" w:beforeAutospacing="0" w:after="0" w:afterAutospacing="0"/>
-        <w:jc w:val="both"/>
-        <w:textAlignment w:val="baseline"/>
-        <w:rPr>
-          <w:rFonts w:ascii="Segoe UI" w:hAnsi="Segoe UI" w:cs="Segoe UI"/>
-          <w:sz w:val="18"/>
-          <w:szCs w:val="18"/>
-          <w:lang w:val="en-GB"/>
-        </w:rPr>
-      </w:pPr>
-    </w:p>
-    <w:p>
-      <w:pPr>
-        <w:pStyle w:val="paragraph"/>
-        <w:spacing w:before="0" w:beforeAutospacing="0" w:after="0" w:afterAutospacing="0"/>
-        <w:jc w:val="both"/>
-        <w:textAlignment w:val="baseline"/>
-        <w:rPr>
-          <w:rFonts w:ascii="Segoe UI" w:hAnsi="Segoe UI" w:cs="Segoe UI"/>
-          <w:sz w:val="18"/>
-          <w:szCs w:val="18"/>
-          <w:lang w:val="en-GB"/>
-        </w:rPr>
-      </w:pPr>
-    </w:p>
-    <w:p>
-      <w:pPr>
-        <w:pStyle w:val="paragraph"/>
-        <w:spacing w:before="0" w:beforeAutospacing="0" w:after="0" w:afterAutospacing="0"/>
-        <w:jc w:val="both"/>
-        <w:textAlignment w:val="baseline"/>
-        <w:rPr>
-          <w:rFonts w:ascii="Segoe UI" w:hAnsi="Segoe UI" w:cs="Segoe UI"/>
-          <w:sz w:val="18"/>
-          <w:szCs w:val="18"/>
-          <w:lang w:val="en-GB"/>
-        </w:rPr>
-      </w:pPr>
     </w:p>
     <w:p>
       <w:pPr>
@@ -1398,7 +1342,7 @@
     <w:p>
       <w:pPr>
         <w:pStyle w:val="paragraph"/>
-        <w:spacing w:after="0"/>
+        <w:spacing w:before="0" w:beforeAutospacing="0" w:after="0"/>
         <w:jc w:val="both"/>
         <w:textAlignment w:val="baseline"/>
         <w:rPr>
@@ -1415,7 +1359,16 @@
           <w:szCs w:val="20"/>
           <w:lang w:val="en-GB"/>
         </w:rPr>
-        <w:t xml:space="preserve">Considering what has been stated in the introduction when can put in perspective that sexual harassment is a reality and a problematic situation present in Medellín. We can define street sexual harassment as a particular type of violence, both physical and verbal, some of its expressions are, sexually explicit comments, follow-up, public masturbation, touching, </w:t>
+        <w:t xml:space="preserve">Considering what has been stated in the introduction when can put in perspective that sexual harassment is a reality and a problematic situation present in Medellín. We can define street sexual harassment as a particular type of violence, both physical and verbal, some of its expressions are, sexually </w:t>
+      </w:r>
+      <w:r>
+        <w:rPr>
+          <w:rStyle w:val="normaltextrun"/>
+          <w:sz w:val="20"/>
+          <w:szCs w:val="20"/>
+          <w:lang w:val="en-GB"/>
+        </w:rPr>
+        <w:t xml:space="preserve">explicit comments, follow-up, public masturbation, touching, </w:t>
       </w:r>
       <w:r>
         <w:rPr>
@@ -1565,10 +1518,151 @@
         <w:jc w:val="both"/>
         <w:textAlignment w:val="baseline"/>
         <w:rPr>
+          <w:rStyle w:val="normaltextrun"/>
+          <w:sz w:val="20"/>
+          <w:szCs w:val="20"/>
+          <w:lang w:val="en-GB"/>
+        </w:rPr>
+      </w:pPr>
+    </w:p>
+    <w:p>
+      <w:pPr>
+        <w:pStyle w:val="paragraph"/>
+        <w:numPr>
+          <w:ilvl w:val="1"/>
+          <w:numId w:val="4"/>
+        </w:numPr>
+        <w:spacing w:before="0" w:beforeAutospacing="0" w:after="0" w:afterAutospacing="0"/>
+        <w:jc w:val="both"/>
+        <w:textAlignment w:val="baseline"/>
+        <w:rPr>
+          <w:rStyle w:val="normaltextrun"/>
+          <w:b/>
+          <w:bCs/>
+          <w:color w:val="70AD47" w:themeColor="accent6"/>
+          <w:sz w:val="20"/>
+          <w:szCs w:val="20"/>
+          <w:lang w:val="en-GB"/>
+        </w:rPr>
+      </w:pPr>
+      <w:r>
+        <w:rPr>
+          <w:rStyle w:val="normaltextrun"/>
+          <w:b/>
+          <w:bCs/>
+          <w:color w:val="70AD47" w:themeColor="accent6"/>
+          <w:sz w:val="20"/>
+          <w:szCs w:val="20"/>
+          <w:lang w:val="en-GB"/>
+        </w:rPr>
+        <w:t>Solution</w:t>
+      </w:r>
+    </w:p>
+    <w:p>
+      <w:pPr>
+        <w:pStyle w:val="paragraph"/>
+        <w:spacing w:before="0" w:beforeAutospacing="0" w:after="0" w:afterAutospacing="0"/>
+        <w:jc w:val="both"/>
+        <w:textAlignment w:val="baseline"/>
+        <w:rPr>
+          <w:rStyle w:val="normaltextrun"/>
+          <w:color w:val="70AD47" w:themeColor="accent6"/>
+          <w:sz w:val="20"/>
+          <w:szCs w:val="20"/>
+        </w:rPr>
+      </w:pPr>
+      <w:r>
+        <w:rPr>
+          <w:rStyle w:val="normaltextrun"/>
+          <w:color w:val="70AD47" w:themeColor="accent6"/>
+          <w:sz w:val="20"/>
+          <w:szCs w:val="20"/>
+        </w:rPr>
+        <w:t xml:space="preserve">Como </w:t>
+      </w:r>
+      <w:proofErr w:type="spellStart"/>
+      <w:r>
+        <w:rPr>
+          <w:rStyle w:val="normaltextrun"/>
+          <w:color w:val="70AD47" w:themeColor="accent6"/>
+          <w:sz w:val="20"/>
+          <w:szCs w:val="20"/>
+        </w:rPr>
+        <w:t>solucion</w:t>
+      </w:r>
+      <w:proofErr w:type="spellEnd"/>
+      <w:r>
+        <w:rPr>
+          <w:rStyle w:val="normaltextrun"/>
+          <w:color w:val="70AD47" w:themeColor="accent6"/>
+          <w:sz w:val="20"/>
+          <w:szCs w:val="20"/>
+        </w:rPr>
+        <w:t xml:space="preserve"> a la problemática planteada en la sección 1.1.</w:t>
+      </w:r>
+    </w:p>
+    <w:p>
+      <w:pPr>
+        <w:pStyle w:val="paragraph"/>
+        <w:spacing w:before="0" w:beforeAutospacing="0" w:after="0" w:afterAutospacing="0"/>
+        <w:jc w:val="both"/>
+        <w:textAlignment w:val="baseline"/>
+        <w:rPr>
+          <w:rStyle w:val="normaltextrun"/>
+          <w:color w:val="70AD47" w:themeColor="accent6"/>
+          <w:sz w:val="20"/>
+          <w:szCs w:val="20"/>
+        </w:rPr>
+      </w:pPr>
+      <w:r>
+        <w:rPr>
+          <w:rStyle w:val="normaltextrun"/>
+          <w:color w:val="70AD47" w:themeColor="accent6"/>
+          <w:sz w:val="20"/>
+          <w:szCs w:val="20"/>
+        </w:rPr>
+        <w:t xml:space="preserve">Nosotros propusimos la implementación de una variante del algoritmo </w:t>
+      </w:r>
+      <w:proofErr w:type="spellStart"/>
+      <w:r>
+        <w:rPr>
+          <w:rStyle w:val="normaltextrun"/>
+          <w:color w:val="70AD47" w:themeColor="accent6"/>
+          <w:sz w:val="20"/>
+          <w:szCs w:val="20"/>
+        </w:rPr>
+        <w:t>Djikstra</w:t>
+      </w:r>
+      <w:proofErr w:type="spellEnd"/>
+      <w:r>
+        <w:rPr>
+          <w:rStyle w:val="normaltextrun"/>
+          <w:color w:val="70AD47" w:themeColor="accent6"/>
+          <w:sz w:val="20"/>
+          <w:szCs w:val="20"/>
+        </w:rPr>
+        <w:t xml:space="preserve">, explicado más a profundidad en la sección 4.2.1 que agrandes rasgos funciona creando una lista de nodos no visitados con todos los nodos, salvo el nodo de origen, posteriormente procede a revisar los nodos vecinos de este con el fin de </w:t>
+      </w:r>
+      <w:r>
+        <w:rPr>
+          <w:rStyle w:val="normaltextrun"/>
+          <w:color w:val="70AD47" w:themeColor="accent6"/>
+          <w:sz w:val="20"/>
+          <w:szCs w:val="20"/>
+        </w:rPr>
+        <w:t>encontrar aquel cuya conexión esta dada por el menor peso posible y e iniciar de nuevo una comparación tomando este nuevo nodo como origen. En nuestro caso implementamos 3 algoritmos diferentes, uno que nos arroje la ruta con menos distancia en longitud entre el origen y el destino, un segundo algoritmo que nos muestre cual es la ruta con menor índice de acoso y un tercero que nos de como resultado una ruta que tome como variable de comparación un promedio entre el acoso y la distancia.</w:t>
+      </w:r>
+    </w:p>
+    <w:p>
+      <w:pPr>
+        <w:pStyle w:val="paragraph"/>
+        <w:spacing w:before="0" w:beforeAutospacing="0" w:after="0" w:afterAutospacing="0"/>
+        <w:jc w:val="both"/>
+        <w:textAlignment w:val="baseline"/>
+        <w:rPr>
           <w:rFonts w:ascii="Segoe UI" w:hAnsi="Segoe UI" w:cs="Segoe UI"/>
           <w:sz w:val="18"/>
           <w:szCs w:val="18"/>
-          <w:lang w:val="en-GB"/>
         </w:rPr>
       </w:pPr>
     </w:p>
@@ -1791,6 +1885,7 @@
           <w:shd w:val="clear" w:color="auto" w:fill="FFFFFF"/>
           <w:lang w:val="en-GB"/>
         </w:rPr>
+        <w:lastRenderedPageBreak/>
         <w:t xml:space="preserve">It´s a free personal security navigation app that allows </w:t>
       </w:r>
       <w:r>
@@ -1880,7 +1975,6 @@
           <w:b/>
           <w:lang w:val="en-US"/>
         </w:rPr>
-        <w:lastRenderedPageBreak/>
         <w:t xml:space="preserve">2.2 </w:t>
       </w:r>
       <w:r>
@@ -2069,16 +2163,89 @@
       </w:pPr>
       <w:r>
         <w:rPr>
+          <w:rStyle w:val="normaltextrun"/>
+          <w:sz w:val="20"/>
+          <w:szCs w:val="20"/>
+          <w:lang w:val="en-GB"/>
+        </w:rPr>
+        <w:t>This project uses safe zones as reference points, for example</w:t>
+      </w:r>
+      <w:r>
+        <w:rPr>
+          <w:rStyle w:val="normaltextrun"/>
+          <w:sz w:val="20"/>
+          <w:szCs w:val="20"/>
+          <w:lang w:val="en-GB"/>
+        </w:rPr>
+        <w:t>,</w:t>
+      </w:r>
+      <w:r>
+        <w:rPr>
+          <w:rStyle w:val="normaltextrun"/>
+          <w:sz w:val="20"/>
+          <w:szCs w:val="20"/>
+          <w:lang w:val="en-GB"/>
+        </w:rPr>
+        <w:t xml:space="preserve"> if the defined path is outside the reference zones the path is considered dangerous, studying the Euclidean and spatial network variants.</w:t>
+      </w:r>
+      <w:r>
+        <w:rPr>
+          <w:rStyle w:val="eop"/>
+          <w:sz w:val="20"/>
+          <w:szCs w:val="20"/>
+          <w:lang w:val="en-US"/>
+        </w:rPr>
+        <w:t> </w:t>
+      </w:r>
+    </w:p>
+    <w:p>
+      <w:pPr>
+        <w:pStyle w:val="paragraph"/>
+        <w:spacing w:before="0" w:beforeAutospacing="0" w:after="0" w:afterAutospacing="0"/>
+        <w:jc w:val="both"/>
+        <w:textAlignment w:val="baseline"/>
+        <w:rPr>
+          <w:rStyle w:val="normaltextrun"/>
+          <w:sz w:val="20"/>
+          <w:szCs w:val="20"/>
+          <w:lang w:val="en-GB"/>
+        </w:rPr>
+      </w:pPr>
+      <w:r>
+        <w:rPr>
+          <w:rStyle w:val="normaltextrun"/>
+          <w:sz w:val="20"/>
+          <w:szCs w:val="20"/>
+          <w:lang w:val="en-GB"/>
+        </w:rPr>
+        <w:t>This is a graph that represents the paths and the safes zones</w:t>
+      </w:r>
+    </w:p>
+    <w:p>
+      <w:pPr>
+        <w:pStyle w:val="paragraph"/>
+        <w:spacing w:before="0" w:beforeAutospacing="0" w:after="0" w:afterAutospacing="0"/>
+        <w:jc w:val="both"/>
+        <w:textAlignment w:val="baseline"/>
+        <w:rPr>
+          <w:rFonts w:ascii="Segoe UI" w:hAnsi="Segoe UI" w:cs="Segoe UI"/>
+          <w:sz w:val="18"/>
+          <w:szCs w:val="18"/>
+          <w:lang w:val="en-US"/>
+        </w:rPr>
+      </w:pPr>
+      <w:r>
+        <w:rPr>
           <w:noProof/>
         </w:rPr>
         <w:drawing>
-          <wp:anchor distT="0" distB="0" distL="0" distR="0" simplePos="0" relativeHeight="251658240" behindDoc="0" locked="0" layoutInCell="1" hidden="0" allowOverlap="1" wp14:anchorId="4F8A820F" wp14:editId="2CADDC20">
+          <wp:anchor distT="0" distB="0" distL="0" distR="0" simplePos="0" relativeHeight="251658240" behindDoc="0" locked="0" layoutInCell="1" hidden="0" allowOverlap="1" wp14:anchorId="4F8A820F" wp14:editId="71AC6505">
             <wp:simplePos x="0" y="0"/>
             <wp:positionH relativeFrom="column">
-              <wp:posOffset>3329940</wp:posOffset>
+              <wp:posOffset>3301365</wp:posOffset>
             </wp:positionH>
             <wp:positionV relativeFrom="paragraph">
-              <wp:posOffset>147955</wp:posOffset>
+              <wp:posOffset>151130</wp:posOffset>
             </wp:positionV>
             <wp:extent cx="3063240" cy="1969770"/>
             <wp:effectExtent l="0" t="0" r="0" b="0"/>
@@ -2117,33 +2284,6 @@
       </w:r>
       <w:r>
         <w:rPr>
-          <w:rStyle w:val="normaltextrun"/>
-          <w:sz w:val="20"/>
-          <w:szCs w:val="20"/>
-          <w:lang w:val="en-GB"/>
-        </w:rPr>
-        <w:t>This project uses safe zones as reference points, for example</w:t>
-      </w:r>
-      <w:r>
-        <w:rPr>
-          <w:rStyle w:val="normaltextrun"/>
-          <w:sz w:val="20"/>
-          <w:szCs w:val="20"/>
-          <w:lang w:val="en-GB"/>
-        </w:rPr>
-        <w:t>,</w:t>
-      </w:r>
-      <w:r>
-        <w:rPr>
-          <w:rStyle w:val="normaltextrun"/>
-          <w:sz w:val="20"/>
-          <w:szCs w:val="20"/>
-          <w:lang w:val="en-GB"/>
-        </w:rPr>
-        <w:t xml:space="preserve"> if the defined path is outside the reference zones the path is considered dangerous, studying the Euclidean and spatial network variants.</w:t>
-      </w:r>
-      <w:r>
-        <w:rPr>
           <w:rStyle w:val="eop"/>
           <w:sz w:val="20"/>
           <w:szCs w:val="20"/>
@@ -2159,20 +2299,72 @@
         <w:jc w:val="both"/>
         <w:textAlignment w:val="baseline"/>
         <w:rPr>
-          <w:rStyle w:val="normaltextrun"/>
-          <w:sz w:val="20"/>
-          <w:szCs w:val="20"/>
-          <w:lang w:val="en-GB"/>
-        </w:rPr>
-      </w:pPr>
-      <w:r>
-        <w:rPr>
-          <w:rStyle w:val="normaltextrun"/>
-          <w:sz w:val="20"/>
-          <w:szCs w:val="20"/>
-          <w:lang w:val="en-GB"/>
-        </w:rPr>
-        <w:t>This is a graph that represents the paths and the safes zones</w:t>
+          <w:rStyle w:val="eop"/>
+          <w:sz w:val="20"/>
+          <w:szCs w:val="20"/>
+          <w:shd w:val="clear" w:color="auto" w:fill="FFFFFF"/>
+          <w:lang w:val="en-US"/>
+        </w:rPr>
+      </w:pPr>
+      <w:r>
+        <w:rPr>
+          <w:rStyle w:val="normaltextrun"/>
+          <w:sz w:val="20"/>
+          <w:szCs w:val="20"/>
+          <w:shd w:val="clear" w:color="auto" w:fill="FFFFFF"/>
+          <w:lang w:val="en-GB"/>
+        </w:rPr>
+        <w:t>The project doesn’t use a specific algorithm, they first transform the data into a graph of safe zones, origin, and destination, then any shortest path algorithm may be applied to find the safest path</w:t>
+      </w:r>
+      <w:r>
+        <w:rPr>
+          <w:rStyle w:val="normaltextrun"/>
+          <w:sz w:val="20"/>
+          <w:szCs w:val="20"/>
+          <w:shd w:val="clear" w:color="auto" w:fill="FFFFFF"/>
+          <w:lang w:val="en-GB"/>
+        </w:rPr>
+        <w:t>,</w:t>
+      </w:r>
+      <w:r>
+        <w:rPr>
+          <w:rStyle w:val="normaltextrun"/>
+          <w:sz w:val="20"/>
+          <w:szCs w:val="20"/>
+          <w:shd w:val="clear" w:color="auto" w:fill="FFFFFF"/>
+          <w:lang w:val="en-GB"/>
+        </w:rPr>
+        <w:t xml:space="preserve"> but in the project</w:t>
+      </w:r>
+      <w:r>
+        <w:rPr>
+          <w:rStyle w:val="normaltextrun"/>
+          <w:sz w:val="20"/>
+          <w:szCs w:val="20"/>
+          <w:shd w:val="clear" w:color="auto" w:fill="FFFFFF"/>
+          <w:lang w:val="en-GB"/>
+        </w:rPr>
+        <w:t>,</w:t>
+      </w:r>
+      <w:r>
+        <w:rPr>
+          <w:rStyle w:val="normaltextrun"/>
+          <w:sz w:val="20"/>
+          <w:szCs w:val="20"/>
+          <w:shd w:val="clear" w:color="auto" w:fill="FFFFFF"/>
+          <w:lang w:val="en-GB"/>
+        </w:rPr>
+        <w:t xml:space="preserve"> they proposed a novel edge pruning algorithm that utilizes hyperbolas</w:t>
+      </w:r>
+      <w:r>
+        <w:rPr>
+          <w:rStyle w:val="normaltextrun"/>
+          <w:sz w:val="20"/>
+          <w:szCs w:val="20"/>
+          <w:shd w:val="clear" w:color="auto" w:fill="FFFFFF"/>
+          <w:lang w:val="en-GB"/>
+        </w:rPr>
+        <w:t>.</w:t>
       </w:r>
     </w:p>
     <w:p>
@@ -2188,15 +2380,6 @@
           <w:lang w:val="en-US"/>
         </w:rPr>
       </w:pPr>
-      <w:r>
-        <w:rPr>
-          <w:rStyle w:val="eop"/>
-          <w:sz w:val="20"/>
-          <w:szCs w:val="20"/>
-          <w:lang w:val="en-US"/>
-        </w:rPr>
-        <w:t> </w:t>
-      </w:r>
     </w:p>
     <w:p>
       <w:pPr>
@@ -2205,72 +2388,55 @@
         <w:jc w:val="both"/>
         <w:textAlignment w:val="baseline"/>
         <w:rPr>
-          <w:rStyle w:val="eop"/>
-          <w:sz w:val="20"/>
-          <w:szCs w:val="20"/>
-          <w:shd w:val="clear" w:color="auto" w:fill="FFFFFF"/>
-          <w:lang w:val="en-US"/>
-        </w:rPr>
-      </w:pPr>
-      <w:r>
-        <w:rPr>
-          <w:rStyle w:val="normaltextrun"/>
-          <w:sz w:val="20"/>
-          <w:szCs w:val="20"/>
-          <w:shd w:val="clear" w:color="auto" w:fill="FFFFFF"/>
-          <w:lang w:val="en-GB"/>
-        </w:rPr>
-        <w:t>The project doesn’t use a specific algorithm, they first transform the data into a graph of safe zones, origin, and destination, then any shortest path algorithm may be applied to find the safest path</w:t>
-      </w:r>
-      <w:r>
-        <w:rPr>
-          <w:rStyle w:val="normaltextrun"/>
-          <w:sz w:val="20"/>
-          <w:szCs w:val="20"/>
-          <w:shd w:val="clear" w:color="auto" w:fill="FFFFFF"/>
-          <w:lang w:val="en-GB"/>
-        </w:rPr>
-        <w:t>,</w:t>
-      </w:r>
-      <w:r>
-        <w:rPr>
-          <w:rStyle w:val="normaltextrun"/>
-          <w:sz w:val="20"/>
-          <w:szCs w:val="20"/>
-          <w:shd w:val="clear" w:color="auto" w:fill="FFFFFF"/>
-          <w:lang w:val="en-GB"/>
-        </w:rPr>
-        <w:t xml:space="preserve"> but in the project</w:t>
-      </w:r>
-      <w:r>
-        <w:rPr>
-          <w:rStyle w:val="normaltextrun"/>
-          <w:sz w:val="20"/>
-          <w:szCs w:val="20"/>
-          <w:shd w:val="clear" w:color="auto" w:fill="FFFFFF"/>
-          <w:lang w:val="en-GB"/>
-        </w:rPr>
-        <w:t>,</w:t>
-      </w:r>
-      <w:r>
-        <w:rPr>
-          <w:rStyle w:val="normaltextrun"/>
-          <w:sz w:val="20"/>
-          <w:szCs w:val="20"/>
-          <w:shd w:val="clear" w:color="auto" w:fill="FFFFFF"/>
-          <w:lang w:val="en-GB"/>
-        </w:rPr>
-        <w:t xml:space="preserve"> they proposed a novel edge pruning algorithm that utilizes hyperbolas</w:t>
-      </w:r>
-      <w:r>
-        <w:rPr>
-          <w:rStyle w:val="normaltextrun"/>
-          <w:sz w:val="20"/>
-          <w:szCs w:val="20"/>
-          <w:shd w:val="clear" w:color="auto" w:fill="FFFFFF"/>
-          <w:lang w:val="en-GB"/>
-        </w:rPr>
-        <w:t>.</w:t>
+          <w:rFonts w:ascii="Segoe UI" w:hAnsi="Segoe UI" w:cs="Segoe UI"/>
+          <w:sz w:val="18"/>
+          <w:szCs w:val="18"/>
+          <w:lang w:val="en-GB"/>
+        </w:rPr>
+      </w:pPr>
+      <w:r>
+        <w:rPr>
+          <w:rStyle w:val="normaltextrun"/>
+          <w:b/>
+          <w:bCs/>
+          <w:sz w:val="20"/>
+          <w:szCs w:val="20"/>
+          <w:lang w:val="en-GB"/>
+        </w:rPr>
+        <w:t xml:space="preserve">2.4 </w:t>
+      </w:r>
+      <w:r>
+        <w:rPr>
+          <w:rStyle w:val="normaltextrun"/>
+          <w:b/>
+          <w:bCs/>
+          <w:sz w:val="20"/>
+          <w:szCs w:val="20"/>
+          <w:lang w:val="en-GB"/>
+        </w:rPr>
+        <w:t xml:space="preserve">Bypass: An app that provides you </w:t>
+      </w:r>
+      <w:r>
+        <w:rPr>
+          <w:rStyle w:val="normaltextrun"/>
+          <w:b/>
+          <w:bCs/>
+          <w:sz w:val="20"/>
+          <w:szCs w:val="20"/>
+          <w:lang w:val="en-GB"/>
+        </w:rPr>
+        <w:t xml:space="preserve">with </w:t>
+      </w:r>
+      <w:r>
+        <w:rPr>
+          <w:rStyle w:val="normaltextrun"/>
+          <w:b/>
+          <w:bCs/>
+          <w:sz w:val="20"/>
+          <w:szCs w:val="20"/>
+          <w:lang w:val="en-GB"/>
+        </w:rPr>
+        <w:t>the city zones that you must avoid</w:t>
       </w:r>
     </w:p>
     <w:p>
@@ -2280,12 +2446,140 @@
         <w:jc w:val="both"/>
         <w:textAlignment w:val="baseline"/>
         <w:rPr>
-          <w:rFonts w:ascii="Segoe UI" w:hAnsi="Segoe UI" w:cs="Segoe UI"/>
-          <w:sz w:val="18"/>
-          <w:szCs w:val="18"/>
-          <w:lang w:val="en-US"/>
-        </w:rPr>
-      </w:pPr>
+          <w:rStyle w:val="normaltextrun"/>
+          <w:sz w:val="20"/>
+          <w:szCs w:val="20"/>
+          <w:lang w:val="en-GB"/>
+        </w:rPr>
+      </w:pPr>
+      <w:r>
+        <w:rPr>
+          <w:rStyle w:val="normaltextrun"/>
+          <w:sz w:val="20"/>
+          <w:szCs w:val="20"/>
+          <w:lang w:val="en-GB"/>
+        </w:rPr>
+        <w:t xml:space="preserve">While using Google Maps you will always have the shortest path, the ones that avoid traffic jams. However, when you use the app </w:t>
+      </w:r>
+      <w:r>
+        <w:rPr>
+          <w:rStyle w:val="normaltextrun"/>
+          <w:sz w:val="20"/>
+          <w:szCs w:val="20"/>
+          <w:lang w:val="en-GB"/>
+        </w:rPr>
+        <w:t>in</w:t>
+      </w:r>
+      <w:r>
+        <w:rPr>
+          <w:rStyle w:val="normaltextrun"/>
+          <w:sz w:val="20"/>
+          <w:szCs w:val="20"/>
+          <w:lang w:val="en-GB"/>
+        </w:rPr>
+        <w:t xml:space="preserve"> the city it doesn’t specify the zones that you must avoid according to their bad reputation, with this premise Bypass was presented, an app that through a map would show you which parts of the city you should avoid, based on its bad reputation, the application would do the calculation of the danger of the place with information that was obtained in the network and the valuation of the users. The system identifies using red squares, with </w:t>
+      </w:r>
+      <w:proofErr w:type="gramStart"/>
+      <w:r>
+        <w:rPr>
+          <w:rStyle w:val="normaltextrun"/>
+          <w:sz w:val="20"/>
+          <w:szCs w:val="20"/>
+          <w:lang w:val="en-GB"/>
+        </w:rPr>
+        <w:t>more or less intensity</w:t>
+      </w:r>
+      <w:proofErr w:type="gramEnd"/>
+      <w:r>
+        <w:rPr>
+          <w:rStyle w:val="normaltextrun"/>
+          <w:sz w:val="20"/>
+          <w:szCs w:val="20"/>
+          <w:lang w:val="en-GB"/>
+        </w:rPr>
+        <w:t xml:space="preserve">, the streets that are better to avoid, and if you were to be </w:t>
+      </w:r>
+      <w:r>
+        <w:rPr>
+          <w:rStyle w:val="normaltextrun"/>
+          <w:sz w:val="20"/>
+          <w:szCs w:val="20"/>
+          <w:lang w:val="en-GB"/>
+        </w:rPr>
+        <w:t>on</w:t>
+      </w:r>
+      <w:r>
+        <w:rPr>
+          <w:rStyle w:val="normaltextrun"/>
+          <w:sz w:val="20"/>
+          <w:szCs w:val="20"/>
+          <w:lang w:val="en-GB"/>
+        </w:rPr>
+        <w:t xml:space="preserve"> one of </w:t>
+      </w:r>
+      <w:r>
+        <w:rPr>
+          <w:rStyle w:val="normaltextrun"/>
+          <w:sz w:val="20"/>
+          <w:szCs w:val="20"/>
+          <w:lang w:val="en-GB"/>
+        </w:rPr>
+        <w:t>those dangerous routes</w:t>
+      </w:r>
+      <w:r>
+        <w:rPr>
+          <w:rStyle w:val="normaltextrun"/>
+          <w:sz w:val="20"/>
+          <w:szCs w:val="20"/>
+          <w:lang w:val="en-GB"/>
+        </w:rPr>
+        <w:t xml:space="preserve">, the application highlights the fastest route to get out of it. It also had the option to mark points of interest like hospitals, </w:t>
+      </w:r>
+      <w:r>
+        <w:rPr>
+          <w:rStyle w:val="normaltextrun"/>
+          <w:sz w:val="20"/>
+          <w:szCs w:val="20"/>
+          <w:lang w:val="en-GB"/>
+        </w:rPr>
+        <w:t xml:space="preserve">and </w:t>
+      </w:r>
+      <w:r>
+        <w:rPr>
+          <w:rStyle w:val="normaltextrun"/>
+          <w:sz w:val="20"/>
+          <w:szCs w:val="20"/>
+          <w:lang w:val="en-GB"/>
+        </w:rPr>
+        <w:t>shops, among others. Currently</w:t>
+      </w:r>
+      <w:r>
+        <w:rPr>
+          <w:rStyle w:val="normaltextrun"/>
+          <w:sz w:val="20"/>
+          <w:szCs w:val="20"/>
+          <w:lang w:val="en-GB"/>
+        </w:rPr>
+        <w:t>,</w:t>
+      </w:r>
+      <w:r>
+        <w:rPr>
+          <w:rStyle w:val="normaltextrun"/>
+          <w:sz w:val="20"/>
+          <w:szCs w:val="20"/>
+          <w:lang w:val="en-GB"/>
+        </w:rPr>
+        <w:t xml:space="preserve"> this project is no longer available</w:t>
+      </w:r>
+      <w:r>
+        <w:rPr>
+          <w:rStyle w:val="normaltextrun"/>
+          <w:sz w:val="20"/>
+          <w:szCs w:val="20"/>
+          <w:lang w:val="en-GB"/>
+        </w:rPr>
+        <w:t>.</w:t>
+      </w:r>
     </w:p>
     <w:p>
       <w:pPr>
@@ -2294,13 +2588,18 @@
         <w:jc w:val="both"/>
         <w:textAlignment w:val="baseline"/>
         <w:rPr>
-          <w:rFonts w:ascii="Segoe UI" w:hAnsi="Segoe UI" w:cs="Segoe UI"/>
-          <w:sz w:val="18"/>
-          <w:szCs w:val="18"/>
-          <w:lang w:val="en-GB"/>
-        </w:rPr>
-      </w:pPr>
-      <w:r>
+          <w:rStyle w:val="normaltextrun"/>
+          <w:sz w:val="20"/>
+          <w:szCs w:val="20"/>
+          <w:lang w:val="en-GB"/>
+        </w:rPr>
+      </w:pPr>
+    </w:p>
+    <w:p>
+      <w:pPr>
+        <w:pStyle w:val="paragraph"/>
+        <w:spacing w:before="0" w:beforeAutospacing="0" w:after="0" w:afterAutospacing="0"/>
+        <w:textAlignment w:val="baseline"/>
         <w:rPr>
           <w:rStyle w:val="normaltextrun"/>
           <w:b/>
@@ -2309,8 +2608,7 @@
           <w:szCs w:val="20"/>
           <w:lang w:val="en-GB"/>
         </w:rPr>
-        <w:t xml:space="preserve">2.4 </w:t>
-      </w:r>
+      </w:pPr>
       <w:r>
         <w:rPr>
           <w:rStyle w:val="normaltextrun"/>
@@ -2320,29 +2618,29 @@
           <w:szCs w:val="20"/>
           <w:lang w:val="en-GB"/>
         </w:rPr>
-        <w:t xml:space="preserve">Bypass: An app that provides you </w:t>
-      </w:r>
-      <w:r>
-        <w:rPr>
-          <w:rStyle w:val="normaltextrun"/>
-          <w:b/>
-          <w:bCs/>
-          <w:sz w:val="20"/>
-          <w:szCs w:val="20"/>
-          <w:lang w:val="en-GB"/>
-        </w:rPr>
-        <w:t xml:space="preserve">with </w:t>
-      </w:r>
-      <w:r>
-        <w:rPr>
-          <w:rStyle w:val="normaltextrun"/>
-          <w:b/>
-          <w:bCs/>
-          <w:sz w:val="20"/>
-          <w:szCs w:val="20"/>
-          <w:lang w:val="en-GB"/>
-        </w:rPr>
-        <w:t>the city zones that you must avoid</w:t>
+        <w:t>3. MATERIALS AND METHODS</w:t>
+      </w:r>
+    </w:p>
+    <w:p>
+      <w:pPr>
+        <w:pStyle w:val="paragraph"/>
+        <w:spacing w:before="0" w:beforeAutospacing="0" w:after="0" w:afterAutospacing="0"/>
+        <w:textAlignment w:val="baseline"/>
+        <w:rPr>
+          <w:rStyle w:val="normaltextrun"/>
+          <w:sz w:val="20"/>
+          <w:szCs w:val="20"/>
+          <w:lang w:val="en-GB"/>
+        </w:rPr>
+      </w:pPr>
+      <w:r>
+        <w:rPr>
+          <w:rStyle w:val="normaltextrun"/>
+          <w:sz w:val="20"/>
+          <w:szCs w:val="20"/>
+          <w:lang w:val="en-GB"/>
+        </w:rPr>
+        <w:t>In this section, we explain how the data were collected and processed, and then different alternative path algorithms that reduce both the distance and the risk of sexual street harassment.</w:t>
       </w:r>
     </w:p>
     <w:p>
@@ -2358,139 +2656,11 @@
           <w:lang w:val="en-GB"/>
         </w:rPr>
       </w:pPr>
-      <w:r>
-        <w:rPr>
-          <w:rStyle w:val="normaltextrun"/>
-          <w:sz w:val="20"/>
-          <w:szCs w:val="20"/>
-          <w:lang w:val="en-GB"/>
-        </w:rPr>
-        <w:t xml:space="preserve">While using Google Maps you will always have the shortest path, the ones that avoid traffic jams. However, when you use the app </w:t>
-      </w:r>
-      <w:r>
-        <w:rPr>
-          <w:rStyle w:val="normaltextrun"/>
-          <w:sz w:val="20"/>
-          <w:szCs w:val="20"/>
-          <w:lang w:val="en-GB"/>
-        </w:rPr>
-        <w:t>in</w:t>
-      </w:r>
-      <w:r>
-        <w:rPr>
-          <w:rStyle w:val="normaltextrun"/>
-          <w:sz w:val="20"/>
-          <w:szCs w:val="20"/>
-          <w:lang w:val="en-GB"/>
-        </w:rPr>
-        <w:t xml:space="preserve"> the city it doesn’t specify the zones that you must avoid according to their bad reputation, with this premise Bypass was presented, an app that through a map would show you which parts of the city you should avoid, based on its bad reputation, the application would do the calculation of the danger of the place with information that was obtained in the network and the valuation of the users. The system identifies using red squares, with </w:t>
-      </w:r>
-      <w:proofErr w:type="gramStart"/>
-      <w:r>
-        <w:rPr>
-          <w:rStyle w:val="normaltextrun"/>
-          <w:sz w:val="20"/>
-          <w:szCs w:val="20"/>
-          <w:lang w:val="en-GB"/>
-        </w:rPr>
-        <w:t>more or less intensity</w:t>
-      </w:r>
-      <w:proofErr w:type="gramEnd"/>
-      <w:r>
-        <w:rPr>
-          <w:rStyle w:val="normaltextrun"/>
-          <w:sz w:val="20"/>
-          <w:szCs w:val="20"/>
-          <w:lang w:val="en-GB"/>
-        </w:rPr>
-        <w:t xml:space="preserve">, the streets that are better to avoid, and if you were to be </w:t>
-      </w:r>
-      <w:r>
-        <w:rPr>
-          <w:rStyle w:val="normaltextrun"/>
-          <w:sz w:val="20"/>
-          <w:szCs w:val="20"/>
-          <w:lang w:val="en-GB"/>
-        </w:rPr>
-        <w:t>on</w:t>
-      </w:r>
-      <w:r>
-        <w:rPr>
-          <w:rStyle w:val="normaltextrun"/>
-          <w:sz w:val="20"/>
-          <w:szCs w:val="20"/>
-          <w:lang w:val="en-GB"/>
-        </w:rPr>
-        <w:t xml:space="preserve"> one of </w:t>
-      </w:r>
-      <w:r>
-        <w:rPr>
-          <w:rStyle w:val="normaltextrun"/>
-          <w:sz w:val="20"/>
-          <w:szCs w:val="20"/>
-          <w:lang w:val="en-GB"/>
-        </w:rPr>
-        <w:t>those dangerous routes</w:t>
-      </w:r>
-      <w:r>
-        <w:rPr>
-          <w:rStyle w:val="normaltextrun"/>
-          <w:sz w:val="20"/>
-          <w:szCs w:val="20"/>
-          <w:lang w:val="en-GB"/>
-        </w:rPr>
-        <w:t xml:space="preserve">, the application highlights the fastest route to get out of it. It also had the option to mark points of interest like hospitals, </w:t>
-      </w:r>
-      <w:r>
-        <w:rPr>
-          <w:rStyle w:val="normaltextrun"/>
-          <w:sz w:val="20"/>
-          <w:szCs w:val="20"/>
-          <w:lang w:val="en-GB"/>
-        </w:rPr>
-        <w:t xml:space="preserve">and </w:t>
-      </w:r>
-      <w:r>
-        <w:rPr>
-          <w:rStyle w:val="normaltextrun"/>
-          <w:sz w:val="20"/>
-          <w:szCs w:val="20"/>
-          <w:lang w:val="en-GB"/>
-        </w:rPr>
-        <w:t>shops, among others. Currently</w:t>
-      </w:r>
-      <w:r>
-        <w:rPr>
-          <w:rStyle w:val="normaltextrun"/>
-          <w:sz w:val="20"/>
-          <w:szCs w:val="20"/>
-          <w:lang w:val="en-GB"/>
-        </w:rPr>
-        <w:t>,</w:t>
-      </w:r>
-      <w:r>
-        <w:rPr>
-          <w:rStyle w:val="normaltextrun"/>
-          <w:sz w:val="20"/>
-          <w:szCs w:val="20"/>
-          <w:lang w:val="en-GB"/>
-        </w:rPr>
-        <w:t xml:space="preserve"> this project is no longer available</w:t>
-      </w:r>
-      <w:r>
-        <w:rPr>
-          <w:rStyle w:val="normaltextrun"/>
-          <w:sz w:val="20"/>
-          <w:szCs w:val="20"/>
-          <w:lang w:val="en-GB"/>
-        </w:rPr>
-        <w:t>.</w:t>
-      </w:r>
     </w:p>
     <w:p>
       <w:pPr>
         <w:pStyle w:val="Ttulo2"/>
-        <w:spacing w:before="160" w:line="288" w:lineRule="auto"/>
+        <w:spacing w:before="0" w:line="288" w:lineRule="auto"/>
         <w:rPr>
           <w:b/>
           <w:color w:val="000000"/>
@@ -2508,7 +2678,7 @@
     </w:p>
     <w:p>
       <w:pPr>
-        <w:spacing w:line="288" w:lineRule="auto"/>
+        <w:spacing w:after="0" w:line="288" w:lineRule="auto"/>
         <w:rPr>
           <w:color w:val="000000"/>
           <w:lang w:val="en-US"/>
@@ -2617,7 +2787,7 @@
     </w:p>
     <w:p>
       <w:pPr>
-        <w:spacing w:line="288" w:lineRule="auto"/>
+        <w:spacing w:after="0" w:line="288" w:lineRule="auto"/>
         <w:rPr>
           <w:color w:val="000000"/>
           <w:lang w:val="en-US"/>
@@ -2657,14 +2827,7 @@
           <w:color w:val="000000"/>
           <w:lang w:val="en-US"/>
         </w:rPr>
-        <w:t xml:space="preserve">) the fraction of households that feel insecure and (ii) the fraction of </w:t>
-      </w:r>
-      <w:r>
-        <w:rPr>
-          <w:color w:val="000000"/>
-          <w:lang w:val="en-US"/>
-        </w:rPr>
-        <w:t>households with incomes below one minimum wage. These data were obtained from the 2017 Medellín quality of life survey. The CL was normalized, using the maximum and minimum, to obtain values between 0 and 1. The CL was obtained using principal components analysis. The risk of harassment is defined as one minus the normalized CL. Figure 1 presents the calculated risk of bullying. The map is available on GitHub</w:t>
+        <w:t>) the fraction of households that feel insecure and (ii) the fraction of households with incomes below one minimum wage. These data were obtained from the 2017 Medellín quality of life survey. The CL was normalized, using the maximum and minimum, to obtain values between 0 and 1. The CL was obtained using principal components analysis. The risk of harassment is defined as one minus the normalized CL. Figure 1 presents the calculated risk of bullying. The map is available on GitHub</w:t>
       </w:r>
       <w:r>
         <w:rPr>
@@ -2766,6 +2929,7 @@
           <w:b/>
           <w:lang w:val="en-US"/>
         </w:rPr>
+        <w:lastRenderedPageBreak/>
         <w:t>3.2 Algorithmic alternatives that reduce the risk of sexual street harassment and distance</w:t>
       </w:r>
     </w:p>
@@ -2872,7 +3036,7 @@
     </w:p>
     <w:p>
       <w:pPr>
-        <w:spacing w:before="160" w:after="0" w:line="288" w:lineRule="auto"/>
+        <w:spacing w:after="0" w:line="288" w:lineRule="auto"/>
         <w:rPr>
           <w:lang w:val="en-GB"/>
         </w:rPr>
@@ -2881,9 +3045,8 @@
         <w:rPr>
           <w:noProof/>
         </w:rPr>
-        <w:lastRenderedPageBreak/>
         <w:drawing>
-          <wp:inline distT="0" distB="0" distL="0" distR="0" wp14:anchorId="22A98FB3" wp14:editId="1E4BAD5C">
+          <wp:inline distT="0" distB="0" distL="0" distR="0" wp14:anchorId="22A98FB3" wp14:editId="6EF7FF9F">
             <wp:extent cx="3014345" cy="1409700"/>
             <wp:effectExtent l="0" t="0" r="0" b="0"/>
             <wp:docPr id="3" name="Imagen 3"/>
@@ -2927,7 +3090,7 @@
     </w:p>
     <w:p>
       <w:pPr>
-        <w:spacing w:before="100" w:after="0" w:line="288" w:lineRule="auto"/>
+        <w:spacing w:after="0" w:line="288" w:lineRule="auto"/>
         <w:jc w:val="center"/>
         <w:rPr>
           <w:bCs/>
@@ -3018,7 +3181,7 @@
     </w:p>
     <w:p>
       <w:pPr>
-        <w:spacing w:before="100" w:after="0" w:line="288" w:lineRule="auto"/>
+        <w:spacing w:after="0" w:line="288" w:lineRule="auto"/>
         <w:jc w:val="center"/>
         <w:rPr>
           <w:bCs/>
@@ -3060,7 +3223,7 @@
     </w:p>
     <w:p>
       <w:pPr>
-        <w:spacing w:before="100" w:after="0" w:line="288" w:lineRule="auto"/>
+        <w:spacing w:after="0" w:line="288" w:lineRule="auto"/>
         <w:rPr>
           <w:lang w:val="en-GB"/>
         </w:rPr>
@@ -3086,7 +3249,7 @@
     </w:p>
     <w:p>
       <w:pPr>
-        <w:spacing w:before="100" w:after="0" w:line="288" w:lineRule="auto"/>
+        <w:spacing w:after="0" w:line="288" w:lineRule="auto"/>
         <w:rPr>
           <w:lang w:val="en-GB"/>
         </w:rPr>
@@ -3160,7 +3323,7 @@
     </w:p>
     <w:p>
       <w:pPr>
-        <w:spacing w:before="100" w:after="0" w:line="288" w:lineRule="auto"/>
+        <w:spacing w:after="0" w:line="288" w:lineRule="auto"/>
         <w:rPr>
           <w:color w:val="1E6A39"/>
           <w:lang w:val="en-GB"/>
@@ -3232,7 +3395,7 @@
     </w:p>
     <w:p>
       <w:pPr>
-        <w:spacing w:before="100" w:after="0" w:line="288" w:lineRule="auto"/>
+        <w:spacing w:after="0" w:line="288" w:lineRule="auto"/>
         <w:jc w:val="center"/>
         <w:rPr>
           <w:bCs/>
@@ -3323,32 +3486,6 @@
     </w:p>
     <w:p>
       <w:pPr>
-        <w:spacing w:before="100" w:after="0" w:line="288" w:lineRule="auto"/>
-        <w:jc w:val="center"/>
-        <w:rPr>
-          <w:bCs/>
-          <w:color w:val="1E6A39"/>
-          <w:sz w:val="18"/>
-          <w:szCs w:val="18"/>
-          <w:lang w:val="en-GB"/>
-        </w:rPr>
-      </w:pPr>
-    </w:p>
-    <w:p>
-      <w:pPr>
-        <w:spacing w:before="100" w:after="0" w:line="288" w:lineRule="auto"/>
-        <w:jc w:val="center"/>
-        <w:rPr>
-          <w:bCs/>
-          <w:color w:val="1E6A39"/>
-          <w:sz w:val="18"/>
-          <w:szCs w:val="18"/>
-          <w:lang w:val="en-GB"/>
-        </w:rPr>
-      </w:pPr>
-    </w:p>
-    <w:p>
-      <w:pPr>
         <w:spacing w:after="0" w:line="288" w:lineRule="auto"/>
         <w:rPr>
           <w:b/>
@@ -3361,6 +3498,81 @@
       <w:pPr>
         <w:spacing w:after="0" w:line="288" w:lineRule="auto"/>
         <w:rPr>
+          <w:lang w:val="en-US"/>
+        </w:rPr>
+      </w:pPr>
+      <w:r>
+        <w:rPr>
+          <w:b/>
+          <w:lang w:val="en-US"/>
+        </w:rPr>
+        <w:t xml:space="preserve">3.2.3 </w:t>
+      </w:r>
+      <w:r>
+        <w:rPr>
+          <w:b/>
+          <w:lang w:val="en-US"/>
+        </w:rPr>
+        <w:t>Bellman Ford Algorithm</w:t>
+      </w:r>
+    </w:p>
+    <w:p>
+      <w:pPr>
+        <w:spacing w:after="0" w:line="288" w:lineRule="auto"/>
+        <w:rPr>
+          <w:lang w:val="en-GB"/>
+        </w:rPr>
+      </w:pPr>
+      <w:r>
+        <w:rPr>
+          <w:lang w:val="en-GB"/>
+        </w:rPr>
+        <w:t xml:space="preserve">It is an algorithm for searching a graph or tree data structure. It starts at the root of a tree and goes as far from it as possible by that route then returns until it finds an unexplored route and travels through it. Each node calculates the distance between it and all others within a path and stores that information on a path. Each node then sends its table to adjacent nodes. when a node receives a distance table from adjacent nodes it calculates the shortest path to the other nodes and updates its table. A special feature of this algorithm is that it supports negative figures and allows to </w:t>
+      </w:r>
+      <w:r>
+        <w:rPr>
+          <w:lang w:val="en-GB"/>
+        </w:rPr>
+        <w:t>detection</w:t>
+      </w:r>
+      <w:r>
+        <w:rPr>
+          <w:lang w:val="en-GB"/>
+        </w:rPr>
+        <w:t xml:space="preserve"> </w:t>
+      </w:r>
+      <w:r>
+        <w:rPr>
+          <w:lang w:val="en-GB"/>
+        </w:rPr>
+        <w:t xml:space="preserve">of </w:t>
+      </w:r>
+      <w:r>
+        <w:rPr>
+          <w:lang w:val="en-GB"/>
+        </w:rPr>
+        <w:t>the existence of an absorbent circuit</w:t>
+      </w:r>
+      <w:r>
+        <w:rPr>
+          <w:lang w:val="en-GB"/>
+        </w:rPr>
+        <w:t>.</w:t>
+      </w:r>
+    </w:p>
+    <w:p>
+      <w:pPr>
+        <w:spacing w:after="0" w:line="288" w:lineRule="auto"/>
+        <w:rPr>
+          <w:color w:val="1E6A39"/>
+          <w:lang w:val="en-GB"/>
+        </w:rPr>
+      </w:pPr>
+    </w:p>
+    <w:p>
+      <w:pPr>
+        <w:spacing w:after="0" w:line="288" w:lineRule="auto"/>
+        <w:rPr>
           <w:b/>
           <w:color w:val="1E6A39"/>
           <w:lang w:val="en-GB"/>
@@ -3376,121 +3588,28 @@
           <w:lang w:val="en-GB"/>
         </w:rPr>
       </w:pPr>
-    </w:p>
-    <w:p>
-      <w:pPr>
-        <w:spacing w:after="0" w:line="288" w:lineRule="auto"/>
-        <w:rPr>
-          <w:b/>
-          <w:color w:val="1E6A39"/>
-          <w:lang w:val="en-GB"/>
-        </w:rPr>
-      </w:pPr>
-    </w:p>
-    <w:p>
-      <w:pPr>
-        <w:spacing w:after="0" w:line="288" w:lineRule="auto"/>
-        <w:rPr>
-          <w:lang w:val="en-US"/>
-        </w:rPr>
-      </w:pPr>
-      <w:r>
-        <w:rPr>
-          <w:b/>
-          <w:lang w:val="en-US"/>
-        </w:rPr>
-        <w:t xml:space="preserve">3.2.3 </w:t>
-      </w:r>
-      <w:r>
-        <w:rPr>
-          <w:b/>
-          <w:lang w:val="en-US"/>
-        </w:rPr>
-        <w:t>Bellman Ford Algorithm</w:t>
-      </w:r>
-    </w:p>
-    <w:p>
-      <w:pPr>
-        <w:spacing w:after="0" w:line="288" w:lineRule="auto"/>
-        <w:rPr>
-          <w:lang w:val="en-GB"/>
-        </w:rPr>
-      </w:pPr>
-      <w:r>
-        <w:rPr>
-          <w:lang w:val="en-GB"/>
-        </w:rPr>
-        <w:t xml:space="preserve">It is an algorithm for searching a graph or tree data structure. It starts at the root of a tree and goes as far from it as possible by that route then returns until it finds an unexplored route and travels through it. Each node calculates the distance between it and all others within a path and stores that information on a path. Each node then sends its table to adjacent nodes. when a node receives a distance table from adjacent nodes it calculates the shortest path to the other nodes and updates its table. A special feature of this algorithm is that it supports negative figures and allows to </w:t>
-      </w:r>
-      <w:r>
-        <w:rPr>
-          <w:lang w:val="en-GB"/>
-        </w:rPr>
-        <w:t>detection</w:t>
-      </w:r>
-      <w:r>
-        <w:rPr>
-          <w:lang w:val="en-GB"/>
-        </w:rPr>
-        <w:t xml:space="preserve"> </w:t>
-      </w:r>
-      <w:r>
-        <w:rPr>
-          <w:lang w:val="en-GB"/>
-        </w:rPr>
-        <w:t xml:space="preserve">of </w:t>
-      </w:r>
-      <w:r>
-        <w:rPr>
-          <w:lang w:val="en-GB"/>
-        </w:rPr>
-        <w:t>the existence of an absorbent circuit</w:t>
-      </w:r>
-      <w:r>
-        <w:rPr>
-          <w:lang w:val="en-GB"/>
-        </w:rPr>
-        <w:t>.</w:t>
-      </w:r>
-    </w:p>
-    <w:p>
-      <w:pPr>
-        <w:spacing w:after="0" w:line="288" w:lineRule="auto"/>
-        <w:rPr>
-          <w:lang w:val="en-GB"/>
-        </w:rPr>
-      </w:pPr>
-    </w:p>
-    <w:p>
-      <w:pPr>
-        <w:spacing w:after="0" w:line="288" w:lineRule="auto"/>
-        <w:rPr>
-          <w:color w:val="1E6A39"/>
-          <w:lang w:val="en-GB"/>
-        </w:rPr>
-      </w:pPr>
       <w:r>
         <w:rPr>
           <w:noProof/>
           <w:color w:val="1E6A39"/>
         </w:rPr>
         <w:drawing>
-          <wp:anchor distT="0" distB="0" distL="114300" distR="114300" simplePos="0" relativeHeight="251658241" behindDoc="1" locked="0" layoutInCell="1" allowOverlap="1" wp14:anchorId="5D1DF83B" wp14:editId="44C3B514">
+          <wp:anchor distT="0" distB="0" distL="114300" distR="114300" simplePos="0" relativeHeight="251658241" behindDoc="1" locked="0" layoutInCell="1" allowOverlap="1" wp14:anchorId="5D1DF83B" wp14:editId="4E2BAF6B">
             <wp:simplePos x="0" y="0"/>
             <wp:positionH relativeFrom="column">
-              <wp:posOffset>272415</wp:posOffset>
+              <wp:posOffset>528955</wp:posOffset>
             </wp:positionH>
             <wp:positionV relativeFrom="paragraph">
-              <wp:posOffset>40005</wp:posOffset>
+              <wp:posOffset>10160</wp:posOffset>
             </wp:positionV>
-            <wp:extent cx="2349858" cy="3310890"/>
-            <wp:effectExtent l="0" t="0" r="0" b="3810"/>
+            <wp:extent cx="2210435" cy="3114675"/>
+            <wp:effectExtent l="0" t="0" r="0" b="9525"/>
             <wp:wrapTight wrapText="bothSides">
               <wp:wrapPolygon edited="0">
                 <wp:start x="0" y="0"/>
-                <wp:lineTo x="0" y="21501"/>
-                <wp:lineTo x="21366" y="21501"/>
-                <wp:lineTo x="21366" y="0"/>
+                <wp:lineTo x="0" y="21534"/>
+                <wp:lineTo x="21408" y="21534"/>
+                <wp:lineTo x="21408" y="0"/>
                 <wp:lineTo x="0" y="0"/>
               </wp:wrapPolygon>
             </wp:wrapTight>
@@ -3520,7 +3639,7 @@
                   <pic:spPr>
                     <a:xfrm>
                       <a:off x="0" y="0"/>
-                      <a:ext cx="2349858" cy="3310890"/>
+                      <a:ext cx="2210435" cy="3114675"/>
                     </a:xfrm>
                     <a:prstGeom prst="rect">
                       <a:avLst/>
@@ -3529,13 +3648,19 @@
                 </pic:pic>
               </a:graphicData>
             </a:graphic>
+            <wp14:sizeRelH relativeFrom="margin">
+              <wp14:pctWidth>0</wp14:pctWidth>
+            </wp14:sizeRelH>
+            <wp14:sizeRelV relativeFrom="margin">
+              <wp14:pctHeight>0</wp14:pctHeight>
+            </wp14:sizeRelV>
           </wp:anchor>
         </w:drawing>
       </w:r>
     </w:p>
     <w:p>
       <w:pPr>
-        <w:spacing w:before="160" w:after="0" w:line="288" w:lineRule="auto"/>
+        <w:spacing w:after="0" w:line="288" w:lineRule="auto"/>
         <w:rPr>
           <w:b/>
           <w:color w:val="1E6A39"/>
@@ -3545,27 +3670,7 @@
     </w:p>
     <w:p>
       <w:pPr>
-        <w:spacing w:before="160" w:after="0" w:line="288" w:lineRule="auto"/>
-        <w:rPr>
-          <w:b/>
-          <w:color w:val="1E6A39"/>
-          <w:lang w:val="en-GB"/>
-        </w:rPr>
-      </w:pPr>
-    </w:p>
-    <w:p>
-      <w:pPr>
-        <w:spacing w:before="160" w:after="0" w:line="288" w:lineRule="auto"/>
-        <w:rPr>
-          <w:b/>
-          <w:color w:val="1E6A39"/>
-          <w:lang w:val="en-GB"/>
-        </w:rPr>
-      </w:pPr>
-    </w:p>
-    <w:p>
-      <w:pPr>
-        <w:spacing w:before="100" w:after="0" w:line="288" w:lineRule="auto"/>
+        <w:spacing w:after="0" w:line="288" w:lineRule="auto"/>
         <w:jc w:val="center"/>
         <w:rPr>
           <w:bCs/>
@@ -3576,7 +3681,11 @@
           <w:lang w:val="en-GB"/>
         </w:rPr>
       </w:pPr>
-      <w:r>
+    </w:p>
+    <w:p>
+      <w:pPr>
+        <w:spacing w:after="0" w:line="288" w:lineRule="auto"/>
+        <w:jc w:val="center"/>
         <w:rPr>
           <w:bCs/>
           <w:i/>
@@ -3585,9 +3694,12 @@
           <w:szCs w:val="18"/>
           <w:lang w:val="en-GB"/>
         </w:rPr>
-        <w:t>Figure</w:t>
-      </w:r>
-      <w:r>
+      </w:pPr>
+    </w:p>
+    <w:p>
+      <w:pPr>
+        <w:spacing w:after="0" w:line="288" w:lineRule="auto"/>
+        <w:jc w:val="center"/>
         <w:rPr>
           <w:bCs/>
           <w:i/>
@@ -3596,9 +3708,12 @@
           <w:szCs w:val="18"/>
           <w:lang w:val="en-GB"/>
         </w:rPr>
-        <w:t xml:space="preserve"> 4: </w:t>
-      </w:r>
-      <w:r>
+      </w:pPr>
+    </w:p>
+    <w:p>
+      <w:pPr>
+        <w:spacing w:after="0" w:line="288" w:lineRule="auto"/>
+        <w:jc w:val="center"/>
         <w:rPr>
           <w:bCs/>
           <w:i/>
@@ -3607,9 +3722,12 @@
           <w:szCs w:val="18"/>
           <w:lang w:val="en-GB"/>
         </w:rPr>
-        <w:t>Table of Bellman Fort algorithm</w:t>
-      </w:r>
-      <w:r>
+      </w:pPr>
+    </w:p>
+    <w:p>
+      <w:pPr>
+        <w:spacing w:after="0" w:line="288" w:lineRule="auto"/>
+        <w:jc w:val="center"/>
         <w:rPr>
           <w:bCs/>
           <w:i/>
@@ -3618,12 +3736,251 @@
           <w:szCs w:val="18"/>
           <w:lang w:val="en-GB"/>
         </w:rPr>
+      </w:pPr>
+    </w:p>
+    <w:p>
+      <w:pPr>
+        <w:spacing w:after="0" w:line="288" w:lineRule="auto"/>
+        <w:jc w:val="center"/>
+        <w:rPr>
+          <w:bCs/>
+          <w:i/>
+          <w:iCs/>
+          <w:sz w:val="18"/>
+          <w:szCs w:val="18"/>
+          <w:lang w:val="en-GB"/>
+        </w:rPr>
+      </w:pPr>
+    </w:p>
+    <w:p>
+      <w:pPr>
+        <w:spacing w:after="0" w:line="288" w:lineRule="auto"/>
+        <w:jc w:val="center"/>
+        <w:rPr>
+          <w:bCs/>
+          <w:i/>
+          <w:iCs/>
+          <w:sz w:val="18"/>
+          <w:szCs w:val="18"/>
+          <w:lang w:val="en-GB"/>
+        </w:rPr>
+      </w:pPr>
+    </w:p>
+    <w:p>
+      <w:pPr>
+        <w:spacing w:after="0" w:line="288" w:lineRule="auto"/>
+        <w:jc w:val="center"/>
+        <w:rPr>
+          <w:bCs/>
+          <w:i/>
+          <w:iCs/>
+          <w:sz w:val="18"/>
+          <w:szCs w:val="18"/>
+          <w:lang w:val="en-GB"/>
+        </w:rPr>
+      </w:pPr>
+    </w:p>
+    <w:p>
+      <w:pPr>
+        <w:spacing w:after="0" w:line="288" w:lineRule="auto"/>
+        <w:jc w:val="center"/>
+        <w:rPr>
+          <w:bCs/>
+          <w:i/>
+          <w:iCs/>
+          <w:sz w:val="18"/>
+          <w:szCs w:val="18"/>
+          <w:lang w:val="en-GB"/>
+        </w:rPr>
+      </w:pPr>
+    </w:p>
+    <w:p>
+      <w:pPr>
+        <w:spacing w:after="0" w:line="288" w:lineRule="auto"/>
+        <w:jc w:val="center"/>
+        <w:rPr>
+          <w:bCs/>
+          <w:i/>
+          <w:iCs/>
+          <w:sz w:val="18"/>
+          <w:szCs w:val="18"/>
+          <w:lang w:val="en-GB"/>
+        </w:rPr>
+      </w:pPr>
+    </w:p>
+    <w:p>
+      <w:pPr>
+        <w:spacing w:after="0" w:line="288" w:lineRule="auto"/>
+        <w:jc w:val="center"/>
+        <w:rPr>
+          <w:bCs/>
+          <w:i/>
+          <w:iCs/>
+          <w:sz w:val="18"/>
+          <w:szCs w:val="18"/>
+          <w:lang w:val="en-GB"/>
+        </w:rPr>
+      </w:pPr>
+    </w:p>
+    <w:p>
+      <w:pPr>
+        <w:spacing w:after="0" w:line="288" w:lineRule="auto"/>
+        <w:jc w:val="center"/>
+        <w:rPr>
+          <w:bCs/>
+          <w:i/>
+          <w:iCs/>
+          <w:sz w:val="18"/>
+          <w:szCs w:val="18"/>
+          <w:lang w:val="en-GB"/>
+        </w:rPr>
+      </w:pPr>
+    </w:p>
+    <w:p>
+      <w:pPr>
+        <w:spacing w:after="0" w:line="288" w:lineRule="auto"/>
+        <w:jc w:val="center"/>
+        <w:rPr>
+          <w:bCs/>
+          <w:i/>
+          <w:iCs/>
+          <w:sz w:val="18"/>
+          <w:szCs w:val="18"/>
+          <w:lang w:val="en-GB"/>
+        </w:rPr>
+      </w:pPr>
+    </w:p>
+    <w:p>
+      <w:pPr>
+        <w:spacing w:after="0" w:line="288" w:lineRule="auto"/>
+        <w:jc w:val="center"/>
+        <w:rPr>
+          <w:bCs/>
+          <w:i/>
+          <w:iCs/>
+          <w:sz w:val="18"/>
+          <w:szCs w:val="18"/>
+          <w:lang w:val="en-GB"/>
+        </w:rPr>
+      </w:pPr>
+    </w:p>
+    <w:p>
+      <w:pPr>
+        <w:spacing w:after="0" w:line="288" w:lineRule="auto"/>
+        <w:jc w:val="center"/>
+        <w:rPr>
+          <w:bCs/>
+          <w:i/>
+          <w:iCs/>
+          <w:sz w:val="18"/>
+          <w:szCs w:val="18"/>
+          <w:lang w:val="en-GB"/>
+        </w:rPr>
+      </w:pPr>
+    </w:p>
+    <w:p>
+      <w:pPr>
+        <w:spacing w:after="0" w:line="288" w:lineRule="auto"/>
+        <w:jc w:val="center"/>
+        <w:rPr>
+          <w:bCs/>
+          <w:i/>
+          <w:iCs/>
+          <w:sz w:val="18"/>
+          <w:szCs w:val="18"/>
+          <w:lang w:val="en-GB"/>
+        </w:rPr>
+      </w:pPr>
+    </w:p>
+    <w:p>
+      <w:pPr>
+        <w:spacing w:after="0" w:line="288" w:lineRule="auto"/>
+        <w:jc w:val="center"/>
+        <w:rPr>
+          <w:bCs/>
+          <w:i/>
+          <w:iCs/>
+          <w:sz w:val="18"/>
+          <w:szCs w:val="18"/>
+          <w:lang w:val="en-GB"/>
+        </w:rPr>
+      </w:pPr>
+    </w:p>
+    <w:p>
+      <w:pPr>
+        <w:spacing w:after="0" w:line="288" w:lineRule="auto"/>
+        <w:jc w:val="center"/>
+        <w:rPr>
+          <w:bCs/>
+          <w:i/>
+          <w:iCs/>
+          <w:sz w:val="18"/>
+          <w:szCs w:val="18"/>
+          <w:lang w:val="en-GB"/>
+        </w:rPr>
+      </w:pPr>
+    </w:p>
+    <w:p>
+      <w:pPr>
+        <w:spacing w:after="0" w:line="288" w:lineRule="auto"/>
+        <w:jc w:val="center"/>
+        <w:rPr>
+          <w:bCs/>
+          <w:i/>
+          <w:iCs/>
+          <w:sz w:val="18"/>
+          <w:szCs w:val="18"/>
+          <w:lang w:val="en-GB"/>
+        </w:rPr>
+      </w:pPr>
+      <w:r>
+        <w:rPr>
+          <w:bCs/>
+          <w:i/>
+          <w:iCs/>
+          <w:sz w:val="18"/>
+          <w:szCs w:val="18"/>
+          <w:lang w:val="en-GB"/>
+        </w:rPr>
+        <w:t>Figure</w:t>
+      </w:r>
+      <w:r>
+        <w:rPr>
+          <w:bCs/>
+          <w:i/>
+          <w:iCs/>
+          <w:sz w:val="18"/>
+          <w:szCs w:val="18"/>
+          <w:lang w:val="en-GB"/>
+        </w:rPr>
+        <w:t xml:space="preserve"> 4: </w:t>
+      </w:r>
+      <w:r>
+        <w:rPr>
+          <w:bCs/>
+          <w:i/>
+          <w:iCs/>
+          <w:sz w:val="18"/>
+          <w:szCs w:val="18"/>
+          <w:lang w:val="en-GB"/>
+        </w:rPr>
+        <w:t>Table of Bellman Fort algorithm</w:t>
+      </w:r>
+      <w:r>
+        <w:rPr>
+          <w:bCs/>
+          <w:i/>
+          <w:iCs/>
+          <w:sz w:val="18"/>
+          <w:szCs w:val="18"/>
+          <w:lang w:val="en-GB"/>
+        </w:rPr>
         <w:t>.</w:t>
       </w:r>
     </w:p>
     <w:p>
       <w:pPr>
-        <w:spacing w:before="100" w:after="0" w:line="288" w:lineRule="auto"/>
+        <w:spacing w:after="0" w:line="288" w:lineRule="auto"/>
         <w:jc w:val="center"/>
         <w:rPr>
           <w:color w:val="538135" w:themeColor="accent6" w:themeShade="BF"/>
@@ -3635,28 +3992,26 @@
     </w:p>
     <w:p>
       <w:pPr>
-        <w:spacing w:before="100" w:after="0" w:line="288" w:lineRule="auto"/>
-        <w:jc w:val="center"/>
-        <w:rPr>
-          <w:color w:val="538135" w:themeColor="accent6" w:themeShade="BF"/>
-          <w:sz w:val="18"/>
-          <w:szCs w:val="18"/>
-          <w:lang w:val="en-GB"/>
-        </w:rPr>
-      </w:pPr>
-    </w:p>
-    <w:p>
-      <w:pPr>
-        <w:spacing w:before="160" w:after="0" w:line="288" w:lineRule="auto"/>
-        <w:rPr>
-          <w:lang w:val="en-GB"/>
-        </w:rPr>
-      </w:pPr>
-      <w:r>
+        <w:spacing w:after="0" w:line="288" w:lineRule="auto"/>
         <w:rPr>
           <w:b/>
           <w:lang w:val="en-GB"/>
         </w:rPr>
+      </w:pPr>
+    </w:p>
+    <w:p>
+      <w:pPr>
+        <w:spacing w:after="0" w:line="288" w:lineRule="auto"/>
+        <w:rPr>
+          <w:lang w:val="en-GB"/>
+        </w:rPr>
+      </w:pPr>
+      <w:r>
+        <w:rPr>
+          <w:b/>
+          <w:lang w:val="en-GB"/>
+        </w:rPr>
+        <w:lastRenderedPageBreak/>
         <w:t xml:space="preserve">3.2.4 </w:t>
       </w:r>
       <w:r>
@@ -3737,14 +4092,6 @@
     <w:p>
       <w:pPr>
         <w:rPr>
-          <w:u w:val="single"/>
-          <w:lang w:val="en-GB"/>
-        </w:rPr>
-      </w:pPr>
-    </w:p>
-    <w:p>
-      <w:pPr>
-        <w:rPr>
           <w:lang w:val="en-GB"/>
         </w:rPr>
       </w:pPr>
@@ -3753,7 +4100,6 @@
           <w:noProof/>
           <w:lang w:val="en-GB"/>
         </w:rPr>
-        <w:lastRenderedPageBreak/>
         <w:drawing>
           <wp:inline distT="0" distB="0" distL="0" distR="0" wp14:anchorId="63CC2A36" wp14:editId="0126739F">
             <wp:extent cx="2971800" cy="1567180"/>
@@ -3913,8 +4259,116 @@
     </w:p>
     <w:p>
       <w:pPr>
+        <w:spacing w:after="0" w:line="288" w:lineRule="auto"/>
+        <w:rPr>
+          <w:b/>
+          <w:lang w:val="en-GB"/>
+        </w:rPr>
+      </w:pPr>
+    </w:p>
+    <w:p>
+      <w:pPr>
+        <w:spacing w:after="0"/>
+        <w:rPr>
+          <w:b/>
+          <w:lang w:val="en-GB"/>
+        </w:rPr>
+      </w:pPr>
+      <w:r>
+        <w:rPr>
+          <w:b/>
+          <w:lang w:val="en-GB"/>
+        </w:rPr>
+        <w:t>4.</w:t>
+      </w:r>
+      <w:r>
+        <w:rPr>
+          <w:b/>
+          <w:lang w:val="en-GB"/>
+        </w:rPr>
+        <w:t xml:space="preserve"> </w:t>
+      </w:r>
+      <w:r>
+        <w:rPr>
+          <w:b/>
+          <w:lang w:val="en-GB"/>
+        </w:rPr>
+        <w:t>ALGORITHM</w:t>
+      </w:r>
+      <w:r>
+        <w:rPr>
+          <w:b/>
+          <w:lang w:val="en-GB"/>
+        </w:rPr>
+        <w:t xml:space="preserve"> </w:t>
+      </w:r>
+      <w:r>
+        <w:rPr>
+          <w:b/>
+          <w:lang w:val="en-GB"/>
+        </w:rPr>
+        <w:t>DESIGN</w:t>
+      </w:r>
+      <w:r>
+        <w:rPr>
+          <w:b/>
+          <w:lang w:val="en-GB"/>
+        </w:rPr>
+        <w:t xml:space="preserve"> </w:t>
+      </w:r>
+      <w:r>
+        <w:rPr>
+          <w:b/>
+          <w:lang w:val="en-GB"/>
+        </w:rPr>
+        <w:t>AND</w:t>
+      </w:r>
+      <w:r>
+        <w:rPr>
+          <w:b/>
+          <w:lang w:val="en-GB"/>
+        </w:rPr>
+        <w:t xml:space="preserve"> </w:t>
+      </w:r>
+      <w:r>
+        <w:rPr>
+          <w:b/>
+          <w:lang w:val="en-GB"/>
+        </w:rPr>
+        <w:t>IMPLEMENTATION</w:t>
+      </w:r>
+    </w:p>
+    <w:p>
+      <w:pPr>
+        <w:spacing w:after="0"/>
+        <w:rPr>
+          <w:lang w:val="en-GB"/>
+        </w:rPr>
+      </w:pPr>
+      <w:r>
+        <w:rPr>
+          <w:lang w:val="en-GB"/>
+        </w:rPr>
+        <w:t>In the following, we explain the data structures and algorithms used in this work. The implementations of the data structures and algorithms are available on Github4</w:t>
+      </w:r>
+      <w:proofErr w:type="gramStart"/>
+      <w:r>
+        <w:rPr>
+          <w:lang w:val="en-GB"/>
+        </w:rPr>
+        <w:t xml:space="preserve"> .</w:t>
+      </w:r>
+      <w:r>
+        <w:rPr>
+          <w:lang w:val="en-GB"/>
+        </w:rPr>
+        <w:t>.</w:t>
+      </w:r>
+      <w:proofErr w:type="gramEnd"/>
+    </w:p>
+    <w:p>
+      <w:pPr>
         <w:spacing w:before="100" w:after="0" w:line="288" w:lineRule="auto"/>
-        <w:jc w:val="center"/>
         <w:rPr>
           <w:bCs/>
           <w:color w:val="538135" w:themeColor="accent6" w:themeShade="BF"/>
@@ -3926,15 +4380,754 @@
     </w:p>
     <w:p>
       <w:pPr>
-        <w:rPr>
-          <w:lang w:val="en-GB"/>
-        </w:rPr>
-      </w:pPr>
-    </w:p>
-    <w:p>
-      <w:pPr>
-        <w:rPr>
-          <w:lang w:val="en-GB"/>
+        <w:spacing w:after="0"/>
+        <w:rPr>
+          <w:b/>
+          <w:color w:val="70AD47" w:themeColor="accent6"/>
+          <w:lang w:val="en-GB"/>
+        </w:rPr>
+      </w:pPr>
+      <w:r>
+        <w:rPr>
+          <w:b/>
+          <w:lang w:val="en-GB"/>
+        </w:rPr>
+        <w:t xml:space="preserve">4.1 </w:t>
+      </w:r>
+      <w:r>
+        <w:rPr>
+          <w:b/>
+          <w:color w:val="70AD47" w:themeColor="accent6"/>
+          <w:lang w:val="en-GB"/>
+        </w:rPr>
+        <w:t>Data Structures</w:t>
+      </w:r>
+      <w:r>
+        <w:rPr>
+          <w:b/>
+          <w:color w:val="70AD47" w:themeColor="accent6"/>
+          <w:lang w:val="en-GB"/>
+        </w:rPr>
+        <w:t xml:space="preserve"> </w:t>
+      </w:r>
+    </w:p>
+    <w:p>
+      <w:pPr>
+        <w:rPr>
+          <w:color w:val="70AD47" w:themeColor="accent6"/>
+          <w:lang w:val="es-CO"/>
+        </w:rPr>
+      </w:pPr>
+      <w:r>
+        <w:rPr>
+          <w:noProof/>
+          <w:color w:val="70AD47" w:themeColor="accent6"/>
+          <w:lang w:val="es-CO"/>
+        </w:rPr>
+        <w:drawing>
+          <wp:anchor distT="0" distB="0" distL="114300" distR="114300" simplePos="0" relativeHeight="251659266" behindDoc="1" locked="0" layoutInCell="1" allowOverlap="1" wp14:anchorId="0D1BD4AA" wp14:editId="5FDAFD9C">
+            <wp:simplePos x="0" y="0"/>
+            <wp:positionH relativeFrom="column">
+              <wp:posOffset>-200907</wp:posOffset>
+            </wp:positionH>
+            <wp:positionV relativeFrom="paragraph">
+              <wp:posOffset>1501103</wp:posOffset>
+            </wp:positionV>
+            <wp:extent cx="3304480" cy="1992573"/>
+            <wp:effectExtent l="0" t="0" r="0" b="8255"/>
+            <wp:wrapTight wrapText="bothSides">
+              <wp:wrapPolygon edited="0">
+                <wp:start x="0" y="0"/>
+                <wp:lineTo x="0" y="21483"/>
+                <wp:lineTo x="21421" y="21483"/>
+                <wp:lineTo x="21421" y="0"/>
+                <wp:lineTo x="0" y="0"/>
+              </wp:wrapPolygon>
+            </wp:wrapTight>
+            <wp:docPr id="6" name="Imagen 6" descr="Diagrama&#10;&#10;Descripción generada automáticamente"/>
+            <wp:cNvGraphicFramePr>
+              <a:graphicFrameLocks xmlns:a="http://schemas.openxmlformats.org/drawingml/2006/main" noChangeAspect="1"/>
+            </wp:cNvGraphicFramePr>
+            <a:graphic xmlns:a="http://schemas.openxmlformats.org/drawingml/2006/main">
+              <a:graphicData uri="http://schemas.openxmlformats.org/drawingml/2006/picture">
+                <pic:pic xmlns:pic="http://schemas.openxmlformats.org/drawingml/2006/picture">
+                  <pic:nvPicPr>
+                    <pic:cNvPr id="6" name="Imagen 6" descr="Diagrama&#10;&#10;Descripción generada automáticamente"/>
+                    <pic:cNvPicPr/>
+                  </pic:nvPicPr>
+                  <pic:blipFill>
+                    <a:blip r:embed="rId17" cstate="print">
+                      <a:extLst>
+                        <a:ext uri="{28A0092B-C50C-407E-A947-70E740481C1C}">
+                          <a14:useLocalDpi xmlns:a14="http://schemas.microsoft.com/office/drawing/2010/main" val="0"/>
+                        </a:ext>
+                      </a:extLst>
+                    </a:blip>
+                    <a:stretch>
+                      <a:fillRect/>
+                    </a:stretch>
+                  </pic:blipFill>
+                  <pic:spPr>
+                    <a:xfrm>
+                      <a:off x="0" y="0"/>
+                      <a:ext cx="3304480" cy="1992573"/>
+                    </a:xfrm>
+                    <a:prstGeom prst="rect">
+                      <a:avLst/>
+                    </a:prstGeom>
+                  </pic:spPr>
+                </pic:pic>
+              </a:graphicData>
+            </a:graphic>
+          </wp:anchor>
+        </w:drawing>
+      </w:r>
+      <w:r>
+        <w:rPr>
+          <w:color w:val="70AD47" w:themeColor="accent6"/>
+          <w:lang w:val="es-CO"/>
+        </w:rPr>
+        <w:t xml:space="preserve">La estructura de datos que nosotros usamos para representar las calles de la ciudad fue un grafo, cucha estructura en Python representamos como un diccionario, cada llave de dicho diccionario es un origen único desde el cual podemos partir hacía un destino, el contenido de dicha clave es a su vez otro diccionario el cual como clave reúne las calles adyacentes al origen, </w:t>
+      </w:r>
+      <w:proofErr w:type="gramStart"/>
+      <w:r>
+        <w:rPr>
+          <w:color w:val="70AD47" w:themeColor="accent6"/>
+          <w:lang w:val="es-CO"/>
+        </w:rPr>
+        <w:t>y  que</w:t>
+      </w:r>
+      <w:proofErr w:type="gramEnd"/>
+      <w:r>
+        <w:rPr>
+          <w:color w:val="70AD47" w:themeColor="accent6"/>
+          <w:lang w:val="es-CO"/>
+        </w:rPr>
+        <w:t xml:space="preserve"> de contenido almacena una tupla con </w:t>
+      </w:r>
+      <w:proofErr w:type="spellStart"/>
+      <w:r>
+        <w:rPr>
+          <w:color w:val="70AD47" w:themeColor="accent6"/>
+          <w:lang w:val="es-CO"/>
+        </w:rPr>
+        <w:t>el</w:t>
+      </w:r>
+      <w:proofErr w:type="spellEnd"/>
+      <w:r>
+        <w:rPr>
+          <w:color w:val="70AD47" w:themeColor="accent6"/>
+          <w:lang w:val="es-CO"/>
+        </w:rPr>
+        <w:t xml:space="preserve"> la distancia de la calle y el riesgo de acoso.</w:t>
+      </w:r>
+      <w:r>
+        <w:rPr>
+          <w:color w:val="70AD47" w:themeColor="accent6"/>
+        </w:rPr>
+        <w:t xml:space="preserve"> </w:t>
+      </w:r>
+      <w:proofErr w:type="spellStart"/>
+      <w:r>
+        <w:rPr>
+          <w:color w:val="70AD47" w:themeColor="accent6"/>
+          <w:lang w:val="es-CO"/>
+        </w:rPr>
+        <w:t>The</w:t>
+      </w:r>
+      <w:proofErr w:type="spellEnd"/>
+      <w:r>
+        <w:rPr>
+          <w:color w:val="70AD47" w:themeColor="accent6"/>
+          <w:lang w:val="es-CO"/>
+        </w:rPr>
+        <w:t xml:space="preserve"> data </w:t>
+      </w:r>
+      <w:proofErr w:type="spellStart"/>
+      <w:r>
+        <w:rPr>
+          <w:color w:val="70AD47" w:themeColor="accent6"/>
+          <w:lang w:val="es-CO"/>
+        </w:rPr>
+        <w:t>structure</w:t>
+      </w:r>
+      <w:proofErr w:type="spellEnd"/>
+      <w:r>
+        <w:rPr>
+          <w:color w:val="70AD47" w:themeColor="accent6"/>
+          <w:lang w:val="es-CO"/>
+        </w:rPr>
+        <w:t xml:space="preserve"> </w:t>
+      </w:r>
+      <w:proofErr w:type="spellStart"/>
+      <w:r>
+        <w:rPr>
+          <w:color w:val="70AD47" w:themeColor="accent6"/>
+          <w:lang w:val="es-CO"/>
+        </w:rPr>
+        <w:t>is</w:t>
+      </w:r>
+      <w:proofErr w:type="spellEnd"/>
+      <w:r>
+        <w:rPr>
+          <w:color w:val="70AD47" w:themeColor="accent6"/>
+          <w:lang w:val="es-CO"/>
+        </w:rPr>
+        <w:t xml:space="preserve"> </w:t>
+      </w:r>
+      <w:proofErr w:type="spellStart"/>
+      <w:r>
+        <w:rPr>
+          <w:color w:val="70AD47" w:themeColor="accent6"/>
+          <w:lang w:val="es-CO"/>
+        </w:rPr>
+        <w:t>presented</w:t>
+      </w:r>
+      <w:proofErr w:type="spellEnd"/>
+      <w:r>
+        <w:rPr>
+          <w:color w:val="70AD47" w:themeColor="accent6"/>
+          <w:lang w:val="es-CO"/>
+        </w:rPr>
+        <w:t xml:space="preserve"> in Figure 2.</w:t>
+      </w:r>
+    </w:p>
+    <w:p>
+      <w:pPr>
+        <w:rPr>
+          <w:color w:val="70AD47" w:themeColor="accent6"/>
+          <w:lang w:val="es-CO"/>
+        </w:rPr>
+      </w:pPr>
+    </w:p>
+    <w:p>
+      <w:pPr>
+        <w:spacing w:after="0"/>
+        <w:rPr>
+          <w:lang w:val="en-US"/>
+        </w:rPr>
+      </w:pPr>
+      <w:r>
+        <w:rPr>
+          <w:b/>
+          <w:bCs/>
+          <w:lang w:val="en-US"/>
+        </w:rPr>
+        <w:t>Figure 2.</w:t>
+      </w:r>
+      <w:r>
+        <w:rPr>
+          <w:lang w:val="en-US"/>
+        </w:rPr>
+        <w:t xml:space="preserve"> </w:t>
+      </w:r>
+      <w:r>
+        <w:rPr>
+          <w:lang w:val="en-US"/>
+        </w:rPr>
+        <w:t>An example street map is presented in (a) and its representation as an adjacency list in (b).</w:t>
+      </w:r>
+    </w:p>
+    <w:p>
+      <w:pPr>
+        <w:spacing w:after="0"/>
+        <w:rPr>
+          <w:b/>
+          <w:bCs/>
+          <w:lang w:val="en-US"/>
+        </w:rPr>
+      </w:pPr>
+    </w:p>
+    <w:p>
+      <w:pPr>
+        <w:spacing w:after="0"/>
+        <w:rPr>
+          <w:b/>
+          <w:bCs/>
+          <w:lang w:val="en-US"/>
+        </w:rPr>
+      </w:pPr>
+      <w:r>
+        <w:rPr>
+          <w:b/>
+          <w:bCs/>
+          <w:lang w:val="en-US"/>
+        </w:rPr>
+        <w:t>4.2 Algorithms</w:t>
+      </w:r>
+    </w:p>
+    <w:p>
+      <w:pPr>
+        <w:spacing w:after="0"/>
+        <w:rPr>
+          <w:lang w:val="en-US"/>
+        </w:rPr>
+      </w:pPr>
+      <w:r>
+        <w:rPr>
+          <w:lang w:val="en-US"/>
+        </w:rPr>
+        <w:t>In this paper, we propose an algorithm for a path that minimizes both the distance and the risk of street sexual harassment.</w:t>
+      </w:r>
+    </w:p>
+    <w:p>
+      <w:pPr>
+        <w:spacing w:after="0"/>
+        <w:rPr>
+          <w:lang w:val="en-US"/>
+        </w:rPr>
+      </w:pPr>
+    </w:p>
+    <w:p>
+      <w:pPr>
+        <w:spacing w:after="0"/>
+        <w:rPr>
+          <w:b/>
+          <w:bCs/>
+          <w:color w:val="70AD47" w:themeColor="accent6"/>
+          <w:lang w:val="en-US"/>
+        </w:rPr>
+      </w:pPr>
+      <w:r>
+        <w:rPr>
+          <w:b/>
+          <w:bCs/>
+          <w:lang w:val="en-US"/>
+        </w:rPr>
+        <w:t xml:space="preserve">4.2.1 </w:t>
+      </w:r>
+      <w:r>
+        <w:rPr>
+          <w:b/>
+          <w:bCs/>
+          <w:color w:val="70AD47" w:themeColor="accent6"/>
+          <w:lang w:val="en-US"/>
+        </w:rPr>
+        <w:t>Algorithm for a pedestrian path that reduces both distance and risk of sexual street harassment</w:t>
+      </w:r>
+    </w:p>
+    <w:p>
+      <w:pPr>
+        <w:spacing w:after="0"/>
+        <w:rPr>
+          <w:color w:val="70AD47" w:themeColor="accent6"/>
+          <w:lang w:val="es-CO"/>
+        </w:rPr>
+      </w:pPr>
+      <w:r>
+        <w:rPr>
+          <w:color w:val="70AD47" w:themeColor="accent6"/>
+          <w:lang w:val="es-CO"/>
+        </w:rPr>
+        <w:t xml:space="preserve">El algoritmo que nosotros escogimos finalmente fue </w:t>
+      </w:r>
+      <w:proofErr w:type="spellStart"/>
+      <w:r>
+        <w:rPr>
+          <w:color w:val="70AD47" w:themeColor="accent6"/>
+          <w:lang w:val="es-CO"/>
+        </w:rPr>
+        <w:t>Dijikstra</w:t>
+      </w:r>
+      <w:proofErr w:type="spellEnd"/>
+      <w:r>
+        <w:rPr>
+          <w:color w:val="70AD47" w:themeColor="accent6"/>
+          <w:lang w:val="es-CO"/>
+        </w:rPr>
+        <w:t xml:space="preserve"> del cual su funcionamiento explicare </w:t>
+      </w:r>
+      <w:proofErr w:type="spellStart"/>
+      <w:r>
+        <w:rPr>
+          <w:color w:val="70AD47" w:themeColor="accent6"/>
+          <w:lang w:val="es-CO"/>
+        </w:rPr>
+        <w:t>acontinuacion</w:t>
+      </w:r>
+      <w:proofErr w:type="spellEnd"/>
+      <w:r>
+        <w:rPr>
+          <w:color w:val="70AD47" w:themeColor="accent6"/>
+          <w:lang w:val="es-CO"/>
+        </w:rPr>
+        <w:t>.</w:t>
+      </w:r>
+    </w:p>
+    <w:p>
+      <w:pPr>
+        <w:spacing w:after="0"/>
+        <w:rPr>
+          <w:color w:val="70AD47" w:themeColor="accent6"/>
+          <w:lang w:val="es-CO"/>
+        </w:rPr>
+      </w:pPr>
+      <w:r>
+        <w:rPr>
+          <w:color w:val="70AD47" w:themeColor="accent6"/>
+          <w:lang w:val="es-CO"/>
+        </w:rPr>
+        <w:t>Al nodo inicial le asignamos 0 como peso, puesto que de este iniciaremos las comparaciones con los demás nodos del grafo, al resto le asignaremos un valor arbitrariamente grande y se le asignara ‘</w:t>
+      </w:r>
+      <w:proofErr w:type="spellStart"/>
+      <w:r>
+        <w:rPr>
+          <w:color w:val="70AD47" w:themeColor="accent6"/>
+          <w:lang w:val="es-CO"/>
+        </w:rPr>
+        <w:t>None</w:t>
+      </w:r>
+      <w:proofErr w:type="spellEnd"/>
+      <w:r>
+        <w:rPr>
+          <w:color w:val="70AD47" w:themeColor="accent6"/>
+          <w:lang w:val="es-CO"/>
+        </w:rPr>
+        <w:t xml:space="preserve">’ como predecesor. Posteriormente a esto crearemos un conjunto de nodos no visitados con todos los nodos. Mientras la lista de nodos no visitados no esté vacía entonces. Para el nodo actual </w:t>
+      </w:r>
+      <w:r>
+        <w:rPr>
+          <w:b/>
+          <w:bCs/>
+          <w:color w:val="70AD47" w:themeColor="accent6"/>
+          <w:lang w:val="es-CO"/>
+        </w:rPr>
+        <w:t>a</w:t>
+      </w:r>
+      <w:r>
+        <w:rPr>
+          <w:color w:val="70AD47" w:themeColor="accent6"/>
+          <w:lang w:val="es-CO"/>
+        </w:rPr>
+        <w:t xml:space="preserve">, considerando sus vecinos no visitados </w:t>
+      </w:r>
+      <w:r>
+        <w:rPr>
+          <w:b/>
+          <w:bCs/>
+          <w:color w:val="70AD47" w:themeColor="accent6"/>
+          <w:lang w:val="es-CO"/>
+        </w:rPr>
+        <w:t>n</w:t>
+      </w:r>
+      <w:r>
+        <w:rPr>
+          <w:color w:val="70AD47" w:themeColor="accent6"/>
+          <w:lang w:val="es-CO"/>
+        </w:rPr>
+        <w:t xml:space="preserve"> con un peso, que depende de la versión será la distancia, el riesgo de acoso o un promedio entre ambos. Si el peso </w:t>
+      </w:r>
+      <w:r>
+        <w:rPr>
+          <w:color w:val="70AD47" w:themeColor="accent6"/>
+          <w:lang w:val="es-CO"/>
+        </w:rPr>
+        <w:t>actual</w:t>
+      </w:r>
+      <w:r>
+        <w:rPr>
+          <w:color w:val="70AD47" w:themeColor="accent6"/>
+          <w:lang w:val="es-CO"/>
+        </w:rPr>
+        <w:t xml:space="preserve"> sumado al peso de</w:t>
+      </w:r>
+      <w:r>
+        <w:rPr>
+          <w:b/>
+          <w:bCs/>
+          <w:color w:val="70AD47" w:themeColor="accent6"/>
+          <w:lang w:val="es-CO"/>
+        </w:rPr>
+        <w:t xml:space="preserve"> </w:t>
+      </w:r>
+      <w:r>
+        <w:rPr>
+          <w:b/>
+          <w:bCs/>
+          <w:color w:val="70AD47" w:themeColor="accent6"/>
+          <w:lang w:val="es-CO"/>
+        </w:rPr>
+        <w:t xml:space="preserve">a </w:t>
+      </w:r>
+      <w:r>
+        <w:rPr>
+          <w:color w:val="70AD47" w:themeColor="accent6"/>
+          <w:lang w:val="es-CO"/>
+        </w:rPr>
+        <w:t xml:space="preserve">es menor a la sumada con el peso del nodo </w:t>
+      </w:r>
+      <w:r>
+        <w:rPr>
+          <w:b/>
+          <w:bCs/>
+          <w:color w:val="70AD47" w:themeColor="accent6"/>
+          <w:lang w:val="es-CO"/>
+        </w:rPr>
+        <w:t xml:space="preserve">n, </w:t>
+      </w:r>
+      <w:r>
+        <w:rPr>
+          <w:color w:val="70AD47" w:themeColor="accent6"/>
+          <w:lang w:val="es-CO"/>
+        </w:rPr>
+        <w:t xml:space="preserve">actualizar el peso de </w:t>
+      </w:r>
+      <w:r>
+        <w:rPr>
+          <w:b/>
+          <w:bCs/>
+          <w:color w:val="70AD47" w:themeColor="accent6"/>
+          <w:lang w:val="es-CO"/>
+        </w:rPr>
+        <w:t>a</w:t>
+      </w:r>
+      <w:r>
+        <w:rPr>
+          <w:color w:val="70AD47" w:themeColor="accent6"/>
+          <w:lang w:val="es-CO"/>
+        </w:rPr>
+        <w:t xml:space="preserve"> y guardar a </w:t>
+      </w:r>
+      <w:r>
+        <w:rPr>
+          <w:b/>
+          <w:bCs/>
+          <w:color w:val="70AD47" w:themeColor="accent6"/>
+          <w:lang w:val="es-CO"/>
+        </w:rPr>
+        <w:t>n</w:t>
+      </w:r>
+      <w:r>
+        <w:rPr>
+          <w:color w:val="70AD47" w:themeColor="accent6"/>
+          <w:lang w:val="es-CO"/>
+        </w:rPr>
+        <w:t xml:space="preserve"> como predecesor.</w:t>
+      </w:r>
+    </w:p>
+    <w:p>
+      <w:pPr>
+        <w:spacing w:after="0"/>
+        <w:rPr>
+          <w:color w:val="70AD47" w:themeColor="accent6"/>
+          <w:lang w:val="es-CO"/>
+        </w:rPr>
+      </w:pPr>
+      <w:r>
+        <w:rPr>
+          <w:color w:val="70AD47" w:themeColor="accent6"/>
+          <w:lang w:val="es-CO"/>
+        </w:rPr>
+        <w:t xml:space="preserve">Cuando se hayan revisado todos los vecinos de </w:t>
+      </w:r>
+      <w:r>
+        <w:rPr>
+          <w:b/>
+          <w:bCs/>
+          <w:color w:val="70AD47" w:themeColor="accent6"/>
+          <w:lang w:val="es-CO"/>
+        </w:rPr>
+        <w:t>a</w:t>
+      </w:r>
+      <w:r>
+        <w:rPr>
+          <w:color w:val="70AD47" w:themeColor="accent6"/>
+          <w:lang w:val="es-CO"/>
+        </w:rPr>
+        <w:t xml:space="preserve">, se elimina del conjunto de nodos no visitados. Seleccionar al nodo con menor </w:t>
+      </w:r>
+      <w:proofErr w:type="gramStart"/>
+      <w:r>
+        <w:rPr>
+          <w:color w:val="70AD47" w:themeColor="accent6"/>
+          <w:lang w:val="es-CO"/>
+        </w:rPr>
+        <w:t>peso  marcarlo</w:t>
+      </w:r>
+      <w:proofErr w:type="gramEnd"/>
+      <w:r>
+        <w:rPr>
+          <w:color w:val="70AD47" w:themeColor="accent6"/>
+          <w:lang w:val="es-CO"/>
+        </w:rPr>
+        <w:t xml:space="preserve"> como nuevo nodo, posteriormente repetir el proceso.</w:t>
+      </w:r>
+      <w:r>
+        <w:t xml:space="preserve"> </w:t>
+      </w:r>
+      <w:proofErr w:type="spellStart"/>
+      <w:r>
+        <w:rPr>
+          <w:color w:val="70AD47" w:themeColor="accent6"/>
+          <w:lang w:val="es-CO"/>
+        </w:rPr>
+        <w:t>The</w:t>
+      </w:r>
+      <w:proofErr w:type="spellEnd"/>
+      <w:r>
+        <w:rPr>
+          <w:color w:val="70AD47" w:themeColor="accent6"/>
+          <w:lang w:val="es-CO"/>
+        </w:rPr>
+        <w:t xml:space="preserve"> </w:t>
+      </w:r>
+      <w:proofErr w:type="spellStart"/>
+      <w:r>
+        <w:rPr>
+          <w:color w:val="70AD47" w:themeColor="accent6"/>
+          <w:lang w:val="es-CO"/>
+        </w:rPr>
+        <w:t>algorithm</w:t>
+      </w:r>
+      <w:proofErr w:type="spellEnd"/>
+      <w:r>
+        <w:rPr>
+          <w:color w:val="70AD47" w:themeColor="accent6"/>
+          <w:lang w:val="es-CO"/>
+        </w:rPr>
+        <w:t xml:space="preserve"> </w:t>
+      </w:r>
+      <w:proofErr w:type="spellStart"/>
+      <w:r>
+        <w:rPr>
+          <w:color w:val="70AD47" w:themeColor="accent6"/>
+          <w:lang w:val="es-CO"/>
+        </w:rPr>
+        <w:t>is</w:t>
+      </w:r>
+      <w:proofErr w:type="spellEnd"/>
+      <w:r>
+        <w:rPr>
+          <w:color w:val="70AD47" w:themeColor="accent6"/>
+          <w:lang w:val="es-CO"/>
+        </w:rPr>
+        <w:t xml:space="preserve"> </w:t>
+      </w:r>
+      <w:proofErr w:type="spellStart"/>
+      <w:r>
+        <w:rPr>
+          <w:color w:val="70AD47" w:themeColor="accent6"/>
+          <w:lang w:val="es-CO"/>
+        </w:rPr>
+        <w:t>exemplified</w:t>
+      </w:r>
+      <w:proofErr w:type="spellEnd"/>
+      <w:r>
+        <w:rPr>
+          <w:color w:val="70AD47" w:themeColor="accent6"/>
+          <w:lang w:val="es-CO"/>
+        </w:rPr>
+        <w:t xml:space="preserve"> in Figure 3.</w:t>
+      </w:r>
+    </w:p>
+    <w:p>
+      <w:pPr>
+        <w:spacing w:after="0"/>
+        <w:rPr>
+          <w:color w:val="70AD47" w:themeColor="accent6"/>
+          <w:lang w:val="es-CO"/>
+        </w:rPr>
+      </w:pPr>
+    </w:p>
+    <w:p>
+      <w:pPr>
+        <w:spacing w:after="0"/>
+        <w:rPr>
+          <w:color w:val="70AD47" w:themeColor="accent6"/>
+          <w:lang w:val="es-CO"/>
+        </w:rPr>
+      </w:pPr>
+      <w:r>
+        <w:rPr>
+          <w:noProof/>
+          <w:color w:val="70AD47" w:themeColor="accent6"/>
+          <w:lang w:val="es-CO"/>
+        </w:rPr>
+        <w:drawing>
+          <wp:inline distT="0" distB="0" distL="0" distR="0" wp14:anchorId="06A595E5" wp14:editId="21902020">
+            <wp:extent cx="2971800" cy="2263140"/>
+            <wp:effectExtent l="0" t="0" r="0" b="3810"/>
+            <wp:docPr id="7" name="Imagen 7"/>
+            <wp:cNvGraphicFramePr>
+              <a:graphicFrameLocks xmlns:a="http://schemas.openxmlformats.org/drawingml/2006/main" noChangeAspect="1"/>
+            </wp:cNvGraphicFramePr>
+            <a:graphic xmlns:a="http://schemas.openxmlformats.org/drawingml/2006/main">
+              <a:graphicData uri="http://schemas.openxmlformats.org/drawingml/2006/picture">
+                <pic:pic xmlns:pic="http://schemas.openxmlformats.org/drawingml/2006/picture">
+                  <pic:nvPicPr>
+                    <pic:cNvPr id="7" name="Imagen 7"/>
+                    <pic:cNvPicPr/>
+                  </pic:nvPicPr>
+                  <pic:blipFill>
+                    <a:blip r:embed="rId18" cstate="print">
+                      <a:extLst>
+                        <a:ext uri="{28A0092B-C50C-407E-A947-70E740481C1C}">
+                          <a14:useLocalDpi xmlns:a14="http://schemas.microsoft.com/office/drawing/2010/main" val="0"/>
+                        </a:ext>
+                      </a:extLst>
+                    </a:blip>
+                    <a:stretch>
+                      <a:fillRect/>
+                    </a:stretch>
+                  </pic:blipFill>
+                  <pic:spPr>
+                    <a:xfrm>
+                      <a:off x="0" y="0"/>
+                      <a:ext cx="2971800" cy="2263140"/>
+                    </a:xfrm>
+                    <a:prstGeom prst="rect">
+                      <a:avLst/>
+                    </a:prstGeom>
+                  </pic:spPr>
+                </pic:pic>
+              </a:graphicData>
+            </a:graphic>
+          </wp:inline>
+        </w:drawing>
+      </w:r>
+    </w:p>
+    <w:p>
+      <w:pPr>
+        <w:spacing w:after="0"/>
+        <w:rPr>
+          <w:lang w:val="en-US"/>
+        </w:rPr>
+      </w:pPr>
+      <w:r>
+        <w:rPr>
+          <w:b/>
+          <w:bCs/>
+          <w:lang w:val="en-US"/>
+        </w:rPr>
+        <w:t xml:space="preserve">Figure 3: </w:t>
+      </w:r>
+      <w:r>
+        <w:rPr>
+          <w:lang w:val="en-US"/>
+        </w:rPr>
+        <w:t>Calculation of a path that reduces both distance and risk of harassment (please feel free to change this figure if you use a different algorithm).</w:t>
+      </w:r>
+      <w:r>
+        <w:rPr>
+          <w:color w:val="70AD47" w:themeColor="accent6"/>
+          <w:lang w:val="en-US"/>
+        </w:rPr>
+        <w:t xml:space="preserve"> </w:t>
+      </w:r>
+    </w:p>
+    <w:p>
+      <w:pPr>
+        <w:spacing w:after="0"/>
+        <w:rPr>
+          <w:lang w:val="en-US"/>
+        </w:rPr>
+      </w:pPr>
+    </w:p>
+    <w:p>
+      <w:pPr>
+        <w:spacing w:after="0"/>
+        <w:rPr>
+          <w:lang w:val="en-US"/>
         </w:rPr>
       </w:pPr>
     </w:p>
@@ -3943,14 +5136,38 @@
         <w:pStyle w:val="Ttulo1"/>
         <w:rPr>
           <w:b/>
-          <w:lang w:val="en-US"/>
-        </w:rPr>
-      </w:pPr>
-      <w:r>
+          <w:lang w:val="es-CO"/>
+        </w:rPr>
+      </w:pPr>
+    </w:p>
+    <w:p>
+      <w:pPr>
+        <w:rPr>
+          <w:lang w:val="es-CO"/>
+        </w:rPr>
+      </w:pPr>
+    </w:p>
+    <w:p>
+      <w:pPr>
+        <w:rPr>
+          <w:lang w:val="es-CO"/>
+        </w:rPr>
+      </w:pPr>
+    </w:p>
+    <w:p>
+      <w:pPr>
+        <w:pStyle w:val="Ttulo1"/>
         <w:rPr>
           <w:b/>
-          <w:lang w:val="en-US"/>
-        </w:rPr>
+          <w:lang w:val="es-CO"/>
+        </w:rPr>
+      </w:pPr>
+      <w:r>
+        <w:rPr>
+          <w:b/>
+          <w:lang w:val="es-CO"/>
+        </w:rPr>
+        <w:lastRenderedPageBreak/>
         <w:t>REFERENCES</w:t>
       </w:r>
       <w:bookmarkStart w:id="0" w:name="_heading=h.2et92p0"/>
@@ -3961,7 +5178,7 @@
         <w:spacing w:after="80"/>
         <w:jc w:val="left"/>
         <w:rPr>
-          <w:lang w:val="en-US"/>
+          <w:lang w:val="es-CO"/>
         </w:rPr>
       </w:pPr>
     </w:p>
@@ -3975,29 +5192,15 @@
       </w:pPr>
       <w:r>
         <w:rPr>
-          <w:lang w:val="es-419"/>
+          <w:lang w:val="en-US"/>
         </w:rPr>
         <w:t xml:space="preserve">1. </w:t>
       </w:r>
       <w:r>
         <w:rPr>
-          <w:lang w:val="es-419"/>
-        </w:rPr>
-        <w:t xml:space="preserve">Brilliant. 2022. A* </w:t>
-      </w:r>
-      <w:proofErr w:type="spellStart"/>
-      <w:r>
-        <w:rPr>
-          <w:lang w:val="es-419"/>
-        </w:rPr>
-        <w:t>Search</w:t>
-      </w:r>
-      <w:proofErr w:type="spellEnd"/>
-      <w:r>
-        <w:rPr>
-          <w:lang w:val="es-419"/>
-        </w:rPr>
-        <w:t xml:space="preserve">. </w:t>
+          <w:lang w:val="en-US"/>
+        </w:rPr>
+        <w:t xml:space="preserve">Brilliant. 2022. A* Search. </w:t>
       </w:r>
       <w:r>
         <w:rPr>
@@ -4309,51 +5512,23 @@
       </w:pPr>
       <w:r>
         <w:rPr>
-          <w:lang w:val="es-419"/>
+          <w:lang w:val="en-US"/>
         </w:rPr>
         <w:t xml:space="preserve">6. </w:t>
       </w:r>
       <w:proofErr w:type="spellStart"/>
       <w:r>
         <w:rPr>
-          <w:lang w:val="es-419"/>
+          <w:lang w:val="en-US"/>
         </w:rPr>
         <w:t>GeeksforGeeks</w:t>
       </w:r>
       <w:proofErr w:type="spellEnd"/>
       <w:r>
         <w:rPr>
-          <w:lang w:val="es-419"/>
-        </w:rPr>
-        <w:t xml:space="preserve">. 2022. A* </w:t>
-      </w:r>
-      <w:proofErr w:type="spellStart"/>
-      <w:r>
-        <w:rPr>
-          <w:lang w:val="es-419"/>
-        </w:rPr>
-        <w:t>Search</w:t>
-      </w:r>
-      <w:proofErr w:type="spellEnd"/>
-      <w:r>
-        <w:rPr>
-          <w:lang w:val="es-419"/>
-        </w:rPr>
-        <w:t xml:space="preserve"> </w:t>
-      </w:r>
-      <w:proofErr w:type="spellStart"/>
-      <w:r>
-        <w:rPr>
-          <w:lang w:val="es-419"/>
-        </w:rPr>
-        <w:t>Algorithm</w:t>
-      </w:r>
-      <w:proofErr w:type="spellEnd"/>
-      <w:r>
-        <w:rPr>
-          <w:lang w:val="es-419"/>
-        </w:rPr>
-        <w:t xml:space="preserve">. </w:t>
+          <w:lang w:val="en-US"/>
+        </w:rPr>
+        <w:t xml:space="preserve">. 2022. A* Search Algorithm. </w:t>
       </w:r>
       <w:r>
         <w:rPr>
@@ -4873,10 +6048,13 @@
       <w:pPr>
         <w:spacing w:after="0"/>
         <w:jc w:val="left"/>
-      </w:pPr>
-      <w:r>
-        <w:rPr>
-          <w:lang w:val="es-419"/>
+        <w:rPr>
+          <w:lang w:val="en-US"/>
+        </w:rPr>
+      </w:pPr>
+      <w:r>
+        <w:rPr>
+          <w:lang w:val="en-US"/>
         </w:rPr>
         <w:t>https://en.wikipedia.org/wiki/A*_search_algorithm.</w:t>
       </w:r>
@@ -4885,10 +6063,13 @@
       <w:pPr>
         <w:spacing w:after="0"/>
         <w:jc w:val="left"/>
-      </w:pPr>
-      <w:r>
-        <w:rPr>
-          <w:lang w:val="es-419"/>
+        <w:rPr>
+          <w:lang w:val="en-US"/>
+        </w:rPr>
+      </w:pPr>
+      <w:r>
+        <w:rPr>
+          <w:lang w:val="en-US"/>
         </w:rPr>
         <w:t xml:space="preserve"> </w:t>
       </w:r>
@@ -4903,43 +6084,15 @@
       </w:pPr>
       <w:r>
         <w:rPr>
-          <w:lang w:val="es-419"/>
+          <w:lang w:val="en-US"/>
         </w:rPr>
         <w:t xml:space="preserve">14. </w:t>
       </w:r>
       <w:r>
         <w:rPr>
-          <w:lang w:val="es-419"/>
-        </w:rPr>
-        <w:t xml:space="preserve">Wikipedia. 2022. </w:t>
-      </w:r>
-      <w:proofErr w:type="spellStart"/>
-      <w:r>
-        <w:rPr>
-          <w:lang w:val="es-419"/>
-        </w:rPr>
-        <w:t>Bellman</w:t>
-      </w:r>
-      <w:proofErr w:type="spellEnd"/>
-      <w:r>
-        <w:rPr>
-          <w:lang w:val="es-419"/>
-        </w:rPr>
-        <w:t xml:space="preserve">–Ford </w:t>
-      </w:r>
-      <w:proofErr w:type="spellStart"/>
-      <w:r>
-        <w:rPr>
-          <w:lang w:val="es-419"/>
-        </w:rPr>
-        <w:t>algorithm</w:t>
-      </w:r>
-      <w:proofErr w:type="spellEnd"/>
-      <w:r>
-        <w:rPr>
-          <w:lang w:val="es-419"/>
-        </w:rPr>
-        <w:t xml:space="preserve">. </w:t>
+          <w:lang w:val="en-US"/>
+        </w:rPr>
+        <w:t xml:space="preserve">Wikipedia. 2022. Bellman–Ford algorithm. </w:t>
       </w:r>
       <w:r>
         <w:rPr>
@@ -4988,43 +6141,15 @@
       </w:pPr>
       <w:r>
         <w:rPr>
-          <w:lang w:val="es-419"/>
+          <w:lang w:val="en-US"/>
         </w:rPr>
         <w:t xml:space="preserve">15. </w:t>
       </w:r>
       <w:r>
         <w:rPr>
-          <w:lang w:val="es-419"/>
-        </w:rPr>
-        <w:t xml:space="preserve">Wikipedia. 2022. </w:t>
-      </w:r>
-      <w:proofErr w:type="spellStart"/>
-      <w:r>
-        <w:rPr>
-          <w:lang w:val="es-419"/>
-        </w:rPr>
-        <w:t>Dijkstra's</w:t>
-      </w:r>
-      <w:proofErr w:type="spellEnd"/>
-      <w:r>
-        <w:rPr>
-          <w:lang w:val="es-419"/>
-        </w:rPr>
-        <w:t xml:space="preserve"> </w:t>
-      </w:r>
-      <w:proofErr w:type="spellStart"/>
-      <w:r>
-        <w:rPr>
-          <w:lang w:val="es-419"/>
-        </w:rPr>
-        <w:t>algorithm</w:t>
-      </w:r>
-      <w:proofErr w:type="spellEnd"/>
-      <w:r>
-        <w:rPr>
-          <w:lang w:val="es-419"/>
-        </w:rPr>
-        <w:t xml:space="preserve">. </w:t>
+          <w:lang w:val="en-US"/>
+        </w:rPr>
+        <w:t xml:space="preserve">Wikipedia. 2022. Dijkstra's algorithm. </w:t>
       </w:r>
       <w:r>
         <w:rPr>
@@ -5231,17 +6356,32 @@
         </w:rPr>
         <w:footnoteRef/>
       </w:r>
-      <w:r>
+      <w:hyperlink r:id="rId2" w:history="1">
+        <w:r>
+          <w:rPr>
+            <w:rStyle w:val="Hipervnculo"/>
+          </w:rPr>
+          <w:t>https://github.com/mauriciotoro/ST0245Eafit/tree/master/proyecto/Datasets</w:t>
+        </w:r>
+      </w:hyperlink>
+    </w:p>
+    <w:p>
+      <w:pPr>
+        <w:tabs>
+          <w:tab w:val="left" w:pos="360"/>
+        </w:tabs>
         <w:rPr>
           <w:color w:val="000000"/>
         </w:rPr>
-        <w:t>https://github.com/mauriciotoro/ST0245Eafit/tree/master/proyecto/Dataset</w:t>
-      </w:r>
-      <w:r>
-        <w:rPr>
-          <w:color w:val="000000"/>
-        </w:rPr>
-        <w:t>s</w:t>
+      </w:pPr>
+      <w:r>
+        <w:rPr>
+          <w:rStyle w:val="Refdenotaalpie"/>
+        </w:rPr>
+        <w:t>4</w:t>
+      </w:r>
+      <w:r>
+        <w:t>https://github.com/julianvb03/ST0245-5001.git</w:t>
       </w:r>
     </w:p>
   </w:footnote>
@@ -7676,6 +8816,7 @@
   <w:style w:type="paragraph" w:styleId="NormalWeb">
     <w:name w:val="Normal (Web)"/>
     <w:basedOn w:val="Normal"/>
+    <w:uiPriority w:val="99"/>
     <w:qFormat/>
   </w:style>
   <w:style w:type="paragraph" w:styleId="Sangranormal">
@@ -8538,6 +9679,22 @@
 </file>
 
 <file path=customXml/item2.xml><?xml version="1.0" encoding="utf-8"?>
+<p:properties xmlns:p="http://schemas.microsoft.com/office/2006/metadata/properties" xmlns:xsi="http://www.w3.org/2001/XMLSchema-instance" xmlns:pc="http://schemas.microsoft.com/office/infopath/2007/PartnerControls">
+  <documentManagement/>
+</p:properties>
+</file>
+
+<file path=customXml/item3.xml><?xml version="1.0" encoding="utf-8"?>
+<b:Sources xmlns:b="http://schemas.openxmlformats.org/officeDocument/2006/bibliography" xmlns="http://schemas.openxmlformats.org/officeDocument/2006/bibliography" SelectedStyle="\APASixthEditionOfficeOnline.xsl" StyleName="APA" Version="6"/>
+</file>
+
+<file path=customXml/item4.xml><?xml version="1.0" encoding="utf-8"?>
+<go:gDocsCustomXmlDataStorage xmlns:go="http://customooxmlschemas.google.com/" xmlns:r="http://schemas.openxmlformats.org/officeDocument/2006/relationships">
+  <go:docsCustomData xmlns:go="http://customooxmlschemas.google.com/" roundtripDataSignature="AMtx7mhNFtcWcdpNyK7FIHZ1BICLmMmsSg==">AMUW2mV6WP7jkbyKJC/RXzzNW3tL+TmdYEC2uEV1YjR53xscT67PgKOXLE93qB738eR0btWW9BWAw99VJpF7rhsGVFFK3vwHY/ujLizzuXLnk/DbkjDh1xOr+BE3+f/fqRYToXGZtC86mUQLyNgiwnp6AUlltDufrpvGwwrnTEI7AxAiQZFe/AKnFU43RJExSYTF/yhUIHA5</go:docsCustomData>
+</go:gDocsCustomXmlDataStorage>
+</file>
+
+<file path=customXml/item5.xml><?xml version="1.0" encoding="utf-8"?>
 <ct:contentTypeSchema xmlns:ct="http://schemas.microsoft.com/office/2006/metadata/contentType" xmlns:ma="http://schemas.microsoft.com/office/2006/metadata/properties/metaAttributes" ct:_="" ma:_="" ma:contentTypeName="Documento" ma:contentTypeID="0x01010099A4221922359749956A45D238EC93C2" ma:contentTypeVersion="9" ma:contentTypeDescription="Crear nuevo documento." ma:contentTypeScope="" ma:versionID="d2929855a1f89999de5d31585e79b372">
   <xsd:schema xmlns:xsd="http://www.w3.org/2001/XMLSchema" xmlns:xs="http://www.w3.org/2001/XMLSchema" xmlns:p="http://schemas.microsoft.com/office/2006/metadata/properties" xmlns:ns3="342004be-85d7-41d8-8d44-c224d82ced38" xmlns:ns4="33422368-2624-4fa9-aa59-277747d69730" targetNamespace="http://schemas.microsoft.com/office/2006/metadata/properties" ma:root="true" ma:fieldsID="4558a80dd4ad1a1a5e6e2acdc21249d3" ns3:_="" ns4:_="">
     <xsd:import namespace="342004be-85d7-41d8-8d44-c224d82ced38"/>
@@ -8734,22 +9891,6 @@
 </ct:contentTypeSchema>
 </file>
 
-<file path=customXml/item3.xml><?xml version="1.0" encoding="utf-8"?>
-<go:gDocsCustomXmlDataStorage xmlns:go="http://customooxmlschemas.google.com/" xmlns:r="http://schemas.openxmlformats.org/officeDocument/2006/relationships">
-  <go:docsCustomData xmlns:go="http://customooxmlschemas.google.com/" roundtripDataSignature="AMtx7mhNFtcWcdpNyK7FIHZ1BICLmMmsSg==">AMUW2mV6WP7jkbyKJC/RXzzNW3tL+TmdYEC2uEV1YjR53xscT67PgKOXLE93qB738eR0btWW9BWAw99VJpF7rhsGVFFK3vwHY/ujLizzuXLnk/DbkjDh1xOr+BE3+f/fqRYToXGZtC86mUQLyNgiwnp6AUlltDufrpvGwwrnTEI7AxAiQZFe/AKnFU43RJExSYTF/yhUIHA5</go:docsCustomData>
-</go:gDocsCustomXmlDataStorage>
-</file>
-
-<file path=customXml/item4.xml><?xml version="1.0" encoding="utf-8"?>
-<b:Sources xmlns:b="http://schemas.openxmlformats.org/officeDocument/2006/bibliography" xmlns="http://schemas.openxmlformats.org/officeDocument/2006/bibliography" SelectedStyle="\APASixthEditionOfficeOnline.xsl" StyleName="APA" Version="6"/>
-</file>
-
-<file path=customXml/item5.xml><?xml version="1.0" encoding="utf-8"?>
-<p:properties xmlns:p="http://schemas.microsoft.com/office/2006/metadata/properties" xmlns:xsi="http://www.w3.org/2001/XMLSchema-instance" xmlns:pc="http://schemas.microsoft.com/office/infopath/2007/PartnerControls">
-  <documentManagement/>
-</p:properties>
-</file>
-
 <file path=customXml/itemProps1.xml><?xml version="1.0" encoding="utf-8"?>
 <ds:datastoreItem xmlns:ds="http://schemas.openxmlformats.org/officeDocument/2006/customXml" ds:itemID="{FF460CBE-C47D-4600-97CD-1F186D79439F}">
   <ds:schemaRefs>
@@ -8759,6 +9900,32 @@
 </file>
 
 <file path=customXml/itemProps2.xml><?xml version="1.0" encoding="utf-8"?>
+<ds:datastoreItem xmlns:ds="http://schemas.openxmlformats.org/officeDocument/2006/customXml" ds:itemID="{F7515AAB-F49F-452E-884B-F67F6E27659F}">
+  <ds:schemaRefs>
+    <ds:schemaRef ds:uri="http://schemas.microsoft.com/office/2006/metadata/properties"/>
+    <ds:schemaRef ds:uri="http://schemas.microsoft.com/office/infopath/2007/PartnerControls"/>
+  </ds:schemaRefs>
+</ds:datastoreItem>
+</file>
+
+<file path=customXml/itemProps3.xml><?xml version="1.0" encoding="utf-8"?>
+<ds:datastoreItem xmlns:ds="http://schemas.openxmlformats.org/officeDocument/2006/customXml" ds:itemID="{3EAE9878-7F1D-4B2B-AC8B-C9183F68C3DF}">
+  <ds:schemaRefs>
+    <ds:schemaRef ds:uri="http://schemas.openxmlformats.org/officeDocument/2006/bibliography"/>
+  </ds:schemaRefs>
+</ds:datastoreItem>
+</file>
+
+<file path=customXml/itemProps4.xml><?xml version="1.0" encoding="utf-8"?>
+<ds:datastoreItem xmlns:ds="http://schemas.openxmlformats.org/officeDocument/2006/customXml" ds:itemID="{11111111-1234-1234-1234-123412341234}">
+  <ds:schemaRefs>
+    <ds:schemaRef ds:uri="http://customooxmlschemas.google.com/"/>
+    <ds:schemaRef ds:uri="http://schemas.openxmlformats.org/officeDocument/2006/relationships"/>
+  </ds:schemaRefs>
+</ds:datastoreItem>
+</file>
+
+<file path=customXml/itemProps5.xml><?xml version="1.0" encoding="utf-8"?>
 <ds:datastoreItem xmlns:ds="http://schemas.openxmlformats.org/officeDocument/2006/customXml" ds:itemID="{51F6DBE9-2160-47F9-8E55-ABFD6F4297BB}">
   <ds:schemaRefs>
     <ds:schemaRef ds:uri="http://schemas.microsoft.com/office/2006/metadata/contentType"/>
@@ -8775,30 +9942,4 @@
     <ds:schemaRef ds:uri="http://schemas.microsoft.com/internal/obd"/>
   </ds:schemaRefs>
 </ds:datastoreItem>
-</file>
-
-<file path=customXml/itemProps3.xml><?xml version="1.0" encoding="utf-8"?>
-<ds:datastoreItem xmlns:ds="http://schemas.openxmlformats.org/officeDocument/2006/customXml" ds:itemID="{11111111-1234-1234-1234-123412341234}">
-  <ds:schemaRefs>
-    <ds:schemaRef ds:uri="http://customooxmlschemas.google.com/"/>
-    <ds:schemaRef ds:uri="http://schemas.openxmlformats.org/officeDocument/2006/relationships"/>
-  </ds:schemaRefs>
-</ds:datastoreItem>
-</file>
-
-<file path=customXml/itemProps4.xml><?xml version="1.0" encoding="utf-8"?>
-<ds:datastoreItem xmlns:ds="http://schemas.openxmlformats.org/officeDocument/2006/customXml" ds:itemID="{3EAE9878-7F1D-4B2B-AC8B-C9183F68C3DF}">
-  <ds:schemaRefs>
-    <ds:schemaRef ds:uri="http://schemas.openxmlformats.org/officeDocument/2006/bibliography"/>
-  </ds:schemaRefs>
-</ds:datastoreItem>
-</file>
-
-<file path=customXml/itemProps5.xml><?xml version="1.0" encoding="utf-8"?>
-<ds:datastoreItem xmlns:ds="http://schemas.openxmlformats.org/officeDocument/2006/customXml" ds:itemID="{F7515AAB-F49F-452E-884B-F67F6E27659F}">
-  <ds:schemaRefs>
-    <ds:schemaRef ds:uri="http://schemas.microsoft.com/office/2006/metadata/properties"/>
-    <ds:schemaRef ds:uri="http://schemas.microsoft.com/office/infopath/2007/PartnerControls"/>
-  </ds:schemaRefs>
-</ds:datastoreItem>
 </file>
</xml_diff>